<commit_message>
Added stroy to Abenteuer_02, changed artefacts in Abenteuer_01
</commit_message>
<xml_diff>
--- a/Abenteuer_01.docx
+++ b/Abenteuer_01.docx
@@ -1190,6 +1190,14 @@
         </w:rPr>
         <w:t>Elementar</w:t>
       </w:r>
+      <w:r>
+        <w:rPr>
+          <w:rFonts w:ascii="Bell MT" w:hAnsi="Bell MT" w:cs="Arial"/>
+          <w:sz w:val="24"/>
+          <w:szCs w:val="24"/>
+        </w:rPr>
+        <w:t>geist</w:t>
+      </w:r>
     </w:p>
     <w:p>
       <w:pPr>
@@ -1212,7 +1220,7 @@
           <w:sz w:val="24"/>
           <w:szCs w:val="24"/>
         </w:rPr>
-        <w:t>Axt</w:t>
+        <w:t>Schwert</w:t>
       </w:r>
     </w:p>
     <w:p>
@@ -1259,8 +1267,10 @@
           <w:sz w:val="24"/>
           <w:szCs w:val="24"/>
         </w:rPr>
-        <w:t>Peitsche</w:t>
-      </w:r>
+        <w:t>Handschuh</w:t>
+      </w:r>
+      <w:bookmarkStart w:id="0" w:name="_GoBack"/>
+      <w:bookmarkEnd w:id="0"/>
     </w:p>
     <w:p>
       <w:pPr>
@@ -1567,7 +1577,7 @@
           <w:sz w:val="24"/>
           <w:szCs w:val="24"/>
         </w:rPr>
-        <w:t>Schwert</w:t>
+        <w:t>Axt</w:t>
       </w:r>
     </w:p>
     <w:p>
@@ -11384,8 +11394,6 @@
         </w:rPr>
         <w:t>30</w:t>
       </w:r>
-      <w:bookmarkStart w:id="0" w:name="_GoBack"/>
-      <w:bookmarkEnd w:id="0"/>
       <w:r>
         <w:rPr>
           <w:rFonts w:ascii="Bell MT" w:hAnsi="Bell MT" w:cs="Arial"/>
@@ -23560,7 +23568,7 @@
 </file>
 
 <file path=customXml/itemProps1.xml><?xml version="1.0" encoding="utf-8"?>
-<ds:datastoreItem xmlns:ds="http://schemas.openxmlformats.org/officeDocument/2006/customXml" ds:itemID="{5CE78357-C859-4755-8E12-E795212EAAA1}">
+<ds:datastoreItem xmlns:ds="http://schemas.openxmlformats.org/officeDocument/2006/customXml" ds:itemID="{35D06BB3-1F62-4BE3-8D37-740801C49157}">
   <ds:schemaRefs>
     <ds:schemaRef ds:uri="http://schemas.openxmlformats.org/officeDocument/2006/bibliography"/>
   </ds:schemaRefs>

</xml_diff>

<commit_message>
Added classes to artefacts
</commit_message>
<xml_diff>
--- a/Abenteuer_01.docx
+++ b/Abenteuer_01.docx
@@ -1099,31 +1099,47 @@
           <w:sz w:val="24"/>
           <w:szCs w:val="24"/>
         </w:rPr>
-        <w:t xml:space="preserve">Während der Kampagne werden die Helden fünf Artefakte sammeln. Es ist wichtig, dass im Vorhinein entschieden wird, </w:t>
-      </w:r>
-      <w:r>
-        <w:rPr>
-          <w:rFonts w:ascii="Bell MT" w:hAnsi="Bell MT" w:cs="Arial"/>
-          <w:sz w:val="24"/>
-          <w:szCs w:val="24"/>
-        </w:rPr>
-        <w:t xml:space="preserve">welcher der Weisen der Dunkelheit zum Opfer gefallen ist, da sich dies Auf die Abenteuer auswirken wird. Die Entscheidung ist relativ simpel: Jedem Helden wird ein Artefakt zugeordnet. Das Element, welches am Ende </w:t>
-      </w:r>
-      <w:r>
-        <w:rPr>
-          <w:rFonts w:ascii="Bell MT" w:hAnsi="Bell MT" w:cs="Arial"/>
-          <w:sz w:val="24"/>
-          <w:szCs w:val="24"/>
-        </w:rPr>
-        <w:t>übrigbleibt</w:t>
-      </w:r>
-      <w:r>
-        <w:rPr>
-          <w:rFonts w:ascii="Bell MT" w:hAnsi="Bell MT" w:cs="Arial"/>
-          <w:sz w:val="24"/>
-          <w:szCs w:val="24"/>
-        </w:rPr>
-        <w:t>, bestimmt den Weisen, der der Dunkelheit zum Ofer viel.</w:t>
+        <w:t>Während der Kampagne w</w:t>
+      </w:r>
+      <w:r>
+        <w:rPr>
+          <w:rFonts w:ascii="Bell MT" w:hAnsi="Bell MT" w:cs="Arial"/>
+          <w:sz w:val="24"/>
+          <w:szCs w:val="24"/>
+        </w:rPr>
+        <w:t>ird jeder der Helden ein</w:t>
+      </w:r>
+      <w:r>
+        <w:rPr>
+          <w:rFonts w:ascii="Bell MT" w:hAnsi="Bell MT" w:cs="Arial"/>
+          <w:sz w:val="24"/>
+          <w:szCs w:val="24"/>
+        </w:rPr>
+        <w:t xml:space="preserve"> Artefakt sammeln. </w:t>
+      </w:r>
+      <w:r>
+        <w:rPr>
+          <w:rFonts w:ascii="Bell MT" w:hAnsi="Bell MT" w:cs="Arial"/>
+          <w:sz w:val="24"/>
+          <w:szCs w:val="24"/>
+        </w:rPr>
+        <w:t xml:space="preserve">Man sollte sich als Meister bereits im Vorhinein Gedanken darüber machen, welche Artefakte welchem Helden zugeordnet werden. Eine genauere Beschreibung der Artefakte folgt im </w:t>
+      </w:r>
+      <w:r>
+        <w:rPr>
+          <w:rFonts w:ascii="Bell MT" w:hAnsi="Bell MT" w:cs="Arial"/>
+          <w:sz w:val="24"/>
+          <w:szCs w:val="24"/>
+        </w:rPr>
+        <w:t>nächsten</w:t>
+      </w:r>
+      <w:r>
+        <w:rPr>
+          <w:rFonts w:ascii="Bell MT" w:hAnsi="Bell MT" w:cs="Arial"/>
+          <w:sz w:val="24"/>
+          <w:szCs w:val="24"/>
+        </w:rPr>
+        <w:t xml:space="preserve"> Abenteuer.</w:t>
       </w:r>
     </w:p>
     <w:p>
@@ -1166,6 +1182,14 @@
         </w:rPr>
         <w:t>Feuer</w:t>
       </w:r>
+      <w:r>
+        <w:rPr>
+          <w:rFonts w:ascii="Bell MT" w:hAnsi="Bell MT" w:cs="Arial"/>
+          <w:sz w:val="24"/>
+          <w:szCs w:val="24"/>
+        </w:rPr>
+        <w:t xml:space="preserve"> (Universal)</w:t>
+      </w:r>
     </w:p>
     <w:p>
       <w:pPr>
@@ -1245,6 +1269,14 @@
         </w:rPr>
         <w:t>Wasser</w:t>
       </w:r>
+      <w:r>
+        <w:rPr>
+          <w:rFonts w:ascii="Bell MT" w:hAnsi="Bell MT" w:cs="Arial"/>
+          <w:sz w:val="24"/>
+          <w:szCs w:val="24"/>
+        </w:rPr>
+        <w:t xml:space="preserve"> (Heiler)</w:t>
+      </w:r>
     </w:p>
     <w:p>
       <w:pPr>
@@ -1269,8 +1301,6 @@
         </w:rPr>
         <w:t>Handschuh</w:t>
       </w:r>
-      <w:bookmarkStart w:id="0" w:name="_GoBack"/>
-      <w:bookmarkEnd w:id="0"/>
     </w:p>
     <w:p>
       <w:pPr>
@@ -1318,6 +1348,14 @@
         </w:rPr>
         <w:t>Wind</w:t>
       </w:r>
+      <w:r>
+        <w:rPr>
+          <w:rFonts w:ascii="Bell MT" w:hAnsi="Bell MT" w:cs="Arial"/>
+          <w:sz w:val="24"/>
+          <w:szCs w:val="24"/>
+        </w:rPr>
+        <w:t xml:space="preserve"> (Schütze)</w:t>
+      </w:r>
     </w:p>
     <w:p>
       <w:pPr>
@@ -1389,6 +1427,14 @@
         </w:rPr>
         <w:t>Humus</w:t>
       </w:r>
+      <w:r>
+        <w:rPr>
+          <w:rFonts w:ascii="Bell MT" w:hAnsi="Bell MT" w:cs="Arial"/>
+          <w:sz w:val="24"/>
+          <w:szCs w:val="24"/>
+        </w:rPr>
+        <w:t xml:space="preserve"> (Krieger)</w:t>
+      </w:r>
     </w:p>
     <w:p>
       <w:pPr>
@@ -1460,6 +1506,30 @@
         </w:rPr>
         <w:t>Eis</w:t>
       </w:r>
+      <w:r>
+        <w:rPr>
+          <w:rFonts w:ascii="Bell MT" w:hAnsi="Bell MT" w:cs="Arial"/>
+          <w:sz w:val="24"/>
+          <w:szCs w:val="24"/>
+        </w:rPr>
+        <w:t xml:space="preserve"> (</w:t>
+      </w:r>
+      <w:r>
+        <w:rPr>
+          <w:rFonts w:ascii="Bell MT" w:hAnsi="Bell MT" w:cs="Arial"/>
+          <w:sz w:val="24"/>
+          <w:szCs w:val="24"/>
+        </w:rPr>
+        <w:t>Assassine</w:t>
+      </w:r>
+      <w:r>
+        <w:rPr>
+          <w:rFonts w:ascii="Bell MT" w:hAnsi="Bell MT" w:cs="Arial"/>
+          <w:sz w:val="24"/>
+          <w:szCs w:val="24"/>
+        </w:rPr>
+        <w:t xml:space="preserve"> / Magier)</w:t>
+      </w:r>
     </w:p>
     <w:p>
       <w:pPr>
@@ -1531,6 +1601,14 @@
         </w:rPr>
         <w:t>Erz</w:t>
       </w:r>
+      <w:r>
+        <w:rPr>
+          <w:rFonts w:ascii="Bell MT" w:hAnsi="Bell MT" w:cs="Arial"/>
+          <w:sz w:val="24"/>
+          <w:szCs w:val="24"/>
+        </w:rPr>
+        <w:t xml:space="preserve"> (Krieger)</w:t>
+      </w:r>
     </w:p>
     <w:p>
       <w:pPr>
@@ -1597,6 +1675,36 @@
         </w:rPr>
         <w:t>Die Fähigkeiten der Artefakte werden beim Fund beschrieben, jedoch ist es Hilfreich sich schon jetzt Gedanken darüber zu machen, welcher Held welches erhalten soll.</w:t>
       </w:r>
+    </w:p>
+    <w:p>
+      <w:pPr>
+        <w:spacing w:after="40"/>
+        <w:rPr>
+          <w:rFonts w:ascii="Bell MT" w:hAnsi="Bell MT" w:cs="Arial"/>
+          <w:sz w:val="24"/>
+          <w:szCs w:val="24"/>
+        </w:rPr>
+      </w:pPr>
+    </w:p>
+    <w:p>
+      <w:pPr>
+        <w:spacing w:after="40"/>
+        <w:rPr>
+          <w:rFonts w:ascii="Bell MT" w:hAnsi="Bell MT" w:cs="Arial"/>
+          <w:sz w:val="24"/>
+          <w:szCs w:val="24"/>
+        </w:rPr>
+      </w:pPr>
+    </w:p>
+    <w:p>
+      <w:pPr>
+        <w:spacing w:after="40"/>
+        <w:rPr>
+          <w:rFonts w:ascii="Bell MT" w:hAnsi="Bell MT" w:cs="Arial"/>
+          <w:sz w:val="24"/>
+          <w:szCs w:val="24"/>
+        </w:rPr>
+      </w:pPr>
     </w:p>
     <w:p>
       <w:pPr>
@@ -2279,518 +2387,6 @@
     </w:p>
     <w:p>
       <w:pPr>
-        <w:spacing w:after="40"/>
-        <w:rPr>
-          <w:rFonts w:ascii="Bell MT" w:hAnsi="Bell MT" w:cs="Arial"/>
-          <w:sz w:val="24"/>
-          <w:szCs w:val="24"/>
-        </w:rPr>
-      </w:pPr>
-      <w:r>
-        <w:rPr>
-          <w:rFonts w:ascii="Bell MT" w:hAnsi="Bell MT" w:cs="Arial"/>
-          <w:b/>
-          <w:sz w:val="24"/>
-          <w:szCs w:val="24"/>
-        </w:rPr>
-        <w:t>Zum Vorlesen und Nacherzählen</w:t>
-      </w:r>
-    </w:p>
-    <w:p>
-      <w:pPr>
-        <w:spacing w:after="40"/>
-        <w:rPr>
-          <w:rFonts w:ascii="Bell MT" w:hAnsi="Bell MT" w:cs="Arial"/>
-          <w:sz w:val="24"/>
-          <w:szCs w:val="24"/>
-        </w:rPr>
-      </w:pPr>
-      <w:r>
-        <w:rPr>
-          <w:rFonts w:ascii="Bell MT" w:hAnsi="Bell MT" w:cs="Arial"/>
-          <w:sz w:val="24"/>
-          <w:szCs w:val="24"/>
-        </w:rPr>
-        <w:t>Mit einiger Mühe habt ihr es geschafft den Mann ins Dorf zu transportieren. Er war zwar nicht besonders schwer, jedoch war es trotzdem nicht leicht ihn durch einen dichten Wald zu tragen.</w:t>
-      </w:r>
-    </w:p>
-    <w:p>
-      <w:pPr>
-        <w:spacing w:after="40"/>
-        <w:rPr>
-          <w:rFonts w:ascii="Bell MT" w:hAnsi="Bell MT" w:cs="Arial"/>
-          <w:sz w:val="24"/>
-          <w:szCs w:val="24"/>
-        </w:rPr>
-      </w:pPr>
-      <w:r>
-        <w:rPr>
-          <w:rFonts w:ascii="Bell MT" w:hAnsi="Bell MT" w:cs="Arial"/>
-          <w:sz w:val="24"/>
-          <w:szCs w:val="24"/>
-        </w:rPr>
-        <w:t xml:space="preserve">Aufgrund der mittlerweile fortgeschrittenen </w:t>
-      </w:r>
-      <w:r>
-        <w:rPr>
-          <w:rFonts w:ascii="Bell MT" w:hAnsi="Bell MT" w:cs="Arial"/>
-          <w:sz w:val="24"/>
-          <w:szCs w:val="24"/>
-        </w:rPr>
-        <w:t>Tageszeit ist im Dorf</w:t>
-      </w:r>
-      <w:r>
-        <w:rPr>
-          <w:rFonts w:ascii="Bell MT" w:hAnsi="Bell MT" w:cs="Arial"/>
-          <w:sz w:val="24"/>
-          <w:szCs w:val="24"/>
-        </w:rPr>
-        <w:t xml:space="preserve"> allerdings</w:t>
-      </w:r>
-      <w:r>
-        <w:rPr>
-          <w:rFonts w:ascii="Bell MT" w:hAnsi="Bell MT" w:cs="Arial"/>
-          <w:sz w:val="24"/>
-          <w:szCs w:val="24"/>
-        </w:rPr>
-        <w:t xml:space="preserve"> niemand unterwegs.</w:t>
-      </w:r>
-    </w:p>
-    <w:p>
-      <w:pPr>
-        <w:spacing w:after="40"/>
-        <w:rPr>
-          <w:rFonts w:ascii="Bell MT" w:hAnsi="Bell MT" w:cs="Arial"/>
-          <w:sz w:val="24"/>
-          <w:szCs w:val="24"/>
-        </w:rPr>
-      </w:pPr>
-    </w:p>
-    <w:p>
-      <w:pPr>
-        <w:spacing w:after="40"/>
-        <w:rPr>
-          <w:rFonts w:ascii="Bell MT" w:hAnsi="Bell MT" w:cs="Arial"/>
-          <w:sz w:val="24"/>
-          <w:szCs w:val="24"/>
-        </w:rPr>
-      </w:pPr>
-      <w:r>
-        <w:rPr>
-          <w:rFonts w:ascii="Bell MT" w:hAnsi="Bell MT" w:cs="Arial"/>
-          <w:sz w:val="24"/>
-          <w:szCs w:val="24"/>
-        </w:rPr>
-        <w:t xml:space="preserve">Sollten die Helden den Mann zu Pettar bringen wollen, so wird dieser ihnen sagen, dass sie zu </w:t>
-      </w:r>
-      <w:proofErr w:type="spellStart"/>
-      <w:r>
-        <w:rPr>
-          <w:rFonts w:ascii="Bell MT" w:hAnsi="Bell MT" w:cs="Arial"/>
-          <w:sz w:val="24"/>
-          <w:szCs w:val="24"/>
-        </w:rPr>
-        <w:t>Laranko</w:t>
-      </w:r>
-      <w:proofErr w:type="spellEnd"/>
-      <w:r>
-        <w:rPr>
-          <w:rFonts w:ascii="Bell MT" w:hAnsi="Bell MT" w:cs="Arial"/>
-          <w:sz w:val="24"/>
-          <w:szCs w:val="24"/>
-        </w:rPr>
-        <w:t xml:space="preserve"> gehen sollen. Nach Pettars Aussage könne dieser mehr für ihn tun als er.</w:t>
-      </w:r>
-    </w:p>
-    <w:p>
-      <w:pPr>
-        <w:spacing w:after="40"/>
-        <w:rPr>
-          <w:rFonts w:ascii="Bell MT" w:hAnsi="Bell MT" w:cs="Arial"/>
-          <w:sz w:val="24"/>
-          <w:szCs w:val="24"/>
-        </w:rPr>
-      </w:pPr>
-      <w:r>
-        <w:rPr>
-          <w:rFonts w:ascii="Bell MT" w:hAnsi="Bell MT" w:cs="Arial"/>
-          <w:sz w:val="24"/>
-          <w:szCs w:val="24"/>
-        </w:rPr>
-        <w:t xml:space="preserve">Kommen die Helden bei </w:t>
-      </w:r>
-      <w:proofErr w:type="spellStart"/>
-      <w:r>
-        <w:rPr>
-          <w:rFonts w:ascii="Bell MT" w:hAnsi="Bell MT" w:cs="Arial"/>
-          <w:sz w:val="24"/>
-          <w:szCs w:val="24"/>
-        </w:rPr>
-        <w:t>Laranko</w:t>
-      </w:r>
-      <w:proofErr w:type="spellEnd"/>
-      <w:r>
-        <w:rPr>
-          <w:rFonts w:ascii="Bell MT" w:hAnsi="Bell MT" w:cs="Arial"/>
-          <w:sz w:val="24"/>
-          <w:szCs w:val="24"/>
-        </w:rPr>
-        <w:t xml:space="preserve"> an, so ist dieser zunächst überrascht, zeigt sich jedoch schnell hilfsbereit. Er wird einige Helden zu verschiedenen Dorfbewohnern schicken um Kräuter oder Salben zu holen (Hier Name und Beschreibung des Wegs zum Haus ausdenken).</w:t>
-      </w:r>
-    </w:p>
-    <w:p>
-      <w:pPr>
-        <w:spacing w:after="40"/>
-        <w:rPr>
-          <w:rFonts w:ascii="Bell MT" w:hAnsi="Bell MT" w:cs="Arial"/>
-          <w:i/>
-          <w:sz w:val="24"/>
-          <w:szCs w:val="24"/>
-        </w:rPr>
-      </w:pPr>
-      <w:r>
-        <w:rPr>
-          <w:rFonts w:ascii="Bell MT" w:hAnsi="Bell MT" w:cs="Arial"/>
-          <w:i/>
-          <w:sz w:val="24"/>
-          <w:szCs w:val="24"/>
-        </w:rPr>
-        <w:t xml:space="preserve">Beispiel Namen: </w:t>
-      </w:r>
-      <w:proofErr w:type="spellStart"/>
-      <w:r>
-        <w:rPr>
-          <w:rFonts w:ascii="Bell MT" w:hAnsi="Bell MT" w:cs="Arial"/>
-          <w:i/>
-          <w:sz w:val="24"/>
-          <w:szCs w:val="24"/>
-        </w:rPr>
-        <w:t>Rowena</w:t>
-      </w:r>
-      <w:proofErr w:type="spellEnd"/>
-      <w:r>
-        <w:rPr>
-          <w:rFonts w:ascii="Bell MT" w:hAnsi="Bell MT" w:cs="Arial"/>
-          <w:i/>
-          <w:sz w:val="24"/>
-          <w:szCs w:val="24"/>
-        </w:rPr>
-        <w:t xml:space="preserve">, </w:t>
-      </w:r>
-      <w:proofErr w:type="spellStart"/>
-      <w:r>
-        <w:rPr>
-          <w:rFonts w:ascii="Bell MT" w:hAnsi="Bell MT" w:cs="Arial"/>
-          <w:i/>
-          <w:sz w:val="24"/>
-          <w:szCs w:val="24"/>
-        </w:rPr>
-        <w:t>Stane</w:t>
-      </w:r>
-      <w:proofErr w:type="spellEnd"/>
-      <w:r>
-        <w:rPr>
-          <w:rFonts w:ascii="Bell MT" w:hAnsi="Bell MT" w:cs="Arial"/>
-          <w:i/>
-          <w:sz w:val="24"/>
-          <w:szCs w:val="24"/>
-        </w:rPr>
-        <w:t xml:space="preserve">, </w:t>
-      </w:r>
-      <w:proofErr w:type="spellStart"/>
-      <w:r>
-        <w:rPr>
-          <w:rFonts w:ascii="Bell MT" w:hAnsi="Bell MT" w:cs="Arial"/>
-          <w:i/>
-          <w:sz w:val="24"/>
-          <w:szCs w:val="24"/>
-        </w:rPr>
-        <w:t>Selwine</w:t>
-      </w:r>
-      <w:proofErr w:type="spellEnd"/>
-      <w:r>
-        <w:rPr>
-          <w:rFonts w:ascii="Bell MT" w:hAnsi="Bell MT" w:cs="Arial"/>
-          <w:i/>
-          <w:sz w:val="24"/>
-          <w:szCs w:val="24"/>
-        </w:rPr>
-        <w:t xml:space="preserve">, </w:t>
-      </w:r>
-      <w:proofErr w:type="spellStart"/>
-      <w:r>
-        <w:rPr>
-          <w:rFonts w:ascii="Bell MT" w:hAnsi="Bell MT" w:cs="Arial"/>
-          <w:i/>
-          <w:sz w:val="24"/>
-          <w:szCs w:val="24"/>
-        </w:rPr>
-        <w:t>Galjan</w:t>
-      </w:r>
-      <w:proofErr w:type="spellEnd"/>
-    </w:p>
-    <w:p>
-      <w:pPr>
-        <w:spacing w:after="40"/>
-        <w:rPr>
-          <w:rFonts w:ascii="Bell MT" w:hAnsi="Bell MT" w:cs="Arial"/>
-          <w:sz w:val="24"/>
-          <w:szCs w:val="24"/>
-        </w:rPr>
-      </w:pPr>
-      <w:r>
-        <w:rPr>
-          <w:rFonts w:ascii="Bell MT" w:hAnsi="Bell MT" w:cs="Arial"/>
-          <w:sz w:val="24"/>
-          <w:szCs w:val="24"/>
-        </w:rPr>
-        <w:t xml:space="preserve">Sobald die Helden mit den Gegenständen zurückkehren wird </w:t>
-      </w:r>
-      <w:proofErr w:type="spellStart"/>
-      <w:r>
-        <w:rPr>
-          <w:rFonts w:ascii="Bell MT" w:hAnsi="Bell MT" w:cs="Arial"/>
-          <w:sz w:val="24"/>
-          <w:szCs w:val="24"/>
-        </w:rPr>
-        <w:t>Laranko</w:t>
-      </w:r>
-      <w:proofErr w:type="spellEnd"/>
-      <w:r>
-        <w:rPr>
-          <w:rFonts w:ascii="Bell MT" w:hAnsi="Bell MT" w:cs="Arial"/>
-          <w:sz w:val="24"/>
-          <w:szCs w:val="24"/>
-        </w:rPr>
-        <w:t xml:space="preserve"> beginnen sie an zu wenden. Sollte ein Held Heilkunde o.ä. beherrschen (Nicht für körperliche Wunden) kann er auch dies anwenden.</w:t>
-      </w:r>
-    </w:p>
-    <w:p>
-      <w:pPr>
-        <w:spacing w:after="40"/>
-        <w:rPr>
-          <w:rFonts w:ascii="Bell MT" w:hAnsi="Bell MT" w:cs="Arial"/>
-          <w:sz w:val="24"/>
-          <w:szCs w:val="24"/>
-        </w:rPr>
-      </w:pPr>
-      <w:r>
-        <w:rPr>
-          <w:rFonts w:ascii="Bell MT" w:hAnsi="Bell MT" w:cs="Arial"/>
-          <w:sz w:val="24"/>
-          <w:szCs w:val="24"/>
-        </w:rPr>
-        <w:t>Am Zustand des Mannes wird sich allerdings nichts ändern. Er wird weiterhin tief und fest schlafen.</w:t>
-      </w:r>
-    </w:p>
-    <w:p>
-      <w:pPr>
-        <w:spacing w:after="40"/>
-        <w:rPr>
-          <w:rFonts w:ascii="Bell MT" w:hAnsi="Bell MT" w:cs="Arial"/>
-          <w:sz w:val="24"/>
-          <w:szCs w:val="24"/>
-        </w:rPr>
-      </w:pPr>
-      <w:r>
-        <w:rPr>
-          <w:rFonts w:ascii="Bell MT" w:hAnsi="Bell MT" w:cs="Arial"/>
-          <w:sz w:val="24"/>
-          <w:szCs w:val="24"/>
-        </w:rPr>
-        <w:t xml:space="preserve">Danach verbringen die Helden die Nacht im Dorf. Hierbei können sie wahlweise schlafen oder </w:t>
-      </w:r>
-      <w:r>
-        <w:rPr>
-          <w:rFonts w:ascii="Bell MT" w:hAnsi="Bell MT" w:cs="Arial"/>
-          <w:sz w:val="24"/>
-          <w:szCs w:val="24"/>
-        </w:rPr>
-        <w:t xml:space="preserve">einzeln bei dem Mann wache halten. </w:t>
-      </w:r>
-      <w:proofErr w:type="spellStart"/>
-      <w:r>
-        <w:rPr>
-          <w:rFonts w:ascii="Bell MT" w:hAnsi="Bell MT" w:cs="Arial"/>
-          <w:sz w:val="24"/>
-          <w:szCs w:val="24"/>
-        </w:rPr>
-        <w:t>Laranko</w:t>
-      </w:r>
-      <w:proofErr w:type="spellEnd"/>
-      <w:r>
-        <w:rPr>
-          <w:rFonts w:ascii="Bell MT" w:hAnsi="Bell MT" w:cs="Arial"/>
-          <w:sz w:val="24"/>
-          <w:szCs w:val="24"/>
-        </w:rPr>
-        <w:t xml:space="preserve"> wird ihnen allerdings sagen, dass eine Wache nicht nötig ist, und die Helden sich ausruhen sollen.</w:t>
-      </w:r>
-    </w:p>
-    <w:p>
-      <w:pPr>
-        <w:pStyle w:val="Listenabsatz"/>
-        <w:numPr>
-          <w:ilvl w:val="0"/>
-          <w:numId w:val="3"/>
-        </w:numPr>
-        <w:spacing w:after="40"/>
-        <w:rPr>
-          <w:rFonts w:ascii="Bell MT" w:hAnsi="Bell MT" w:cs="Arial"/>
-          <w:sz w:val="24"/>
-          <w:szCs w:val="24"/>
-        </w:rPr>
-      </w:pPr>
-      <w:r>
-        <w:rPr>
-          <w:rFonts w:ascii="Bell MT" w:hAnsi="Bell MT" w:cs="Arial"/>
-          <w:b/>
-          <w:sz w:val="24"/>
-          <w:szCs w:val="24"/>
-        </w:rPr>
-        <w:t>Die Helden haben Wache gehalten</w:t>
-      </w:r>
-    </w:p>
-    <w:p>
-      <w:pPr>
-        <w:pStyle w:val="Listenabsatz"/>
-        <w:spacing w:after="40"/>
-        <w:ind w:left="360"/>
-        <w:rPr>
-          <w:rFonts w:ascii="Bell MT" w:hAnsi="Bell MT" w:cs="Arial"/>
-          <w:sz w:val="24"/>
-          <w:szCs w:val="24"/>
-        </w:rPr>
-      </w:pPr>
-      <w:r>
-        <w:rPr>
-          <w:rFonts w:ascii="Bell MT" w:hAnsi="Bell MT" w:cs="Arial"/>
-          <w:sz w:val="24"/>
-          <w:szCs w:val="24"/>
-        </w:rPr>
-        <w:t>Sollten die Helden Wachen halten, wird in den ersten Wachen nichts passieren. Gegen Morgen, also am Ende der letzten Wache, wird der Mann jedoch aufwachen und sichtlich verwirrt versuchen das Haus zu verlassen. Der Wache haltende Held k</w:t>
-      </w:r>
-      <w:r>
-        <w:rPr>
-          <w:rFonts w:ascii="Bell MT" w:hAnsi="Bell MT" w:cs="Arial"/>
-          <w:sz w:val="24"/>
-          <w:szCs w:val="24"/>
-        </w:rPr>
-        <w:t xml:space="preserve">ann versuchen ihn davon ab zu halten, jedoch wird er </w:t>
-      </w:r>
-      <w:proofErr w:type="gramStart"/>
-      <w:r>
-        <w:rPr>
-          <w:rFonts w:ascii="Bell MT" w:hAnsi="Bell MT" w:cs="Arial"/>
-          <w:sz w:val="24"/>
-          <w:szCs w:val="24"/>
-        </w:rPr>
-        <w:t>spätestens</w:t>
-      </w:r>
-      <w:proofErr w:type="gramEnd"/>
-      <w:r>
-        <w:rPr>
-          <w:rFonts w:ascii="Bell MT" w:hAnsi="Bell MT" w:cs="Arial"/>
-          <w:sz w:val="24"/>
-          <w:szCs w:val="24"/>
-        </w:rPr>
-        <w:t xml:space="preserve"> wenn der Held seine Gefährten wecken will (Diese müssen wach geschüttelt werden) das Haus verlassen.</w:t>
-      </w:r>
-    </w:p>
-    <w:p>
-      <w:pPr>
-        <w:pStyle w:val="Listenabsatz"/>
-        <w:numPr>
-          <w:ilvl w:val="0"/>
-          <w:numId w:val="3"/>
-        </w:numPr>
-        <w:spacing w:after="40"/>
-        <w:rPr>
-          <w:rFonts w:ascii="Bell MT" w:hAnsi="Bell MT" w:cs="Arial"/>
-          <w:sz w:val="24"/>
-          <w:szCs w:val="24"/>
-        </w:rPr>
-      </w:pPr>
-      <w:r>
-        <w:rPr>
-          <w:rFonts w:ascii="Bell MT" w:hAnsi="Bell MT" w:cs="Arial"/>
-          <w:b/>
-          <w:sz w:val="24"/>
-          <w:szCs w:val="24"/>
-        </w:rPr>
-        <w:t>Die Helden haben geschlafen</w:t>
-      </w:r>
-    </w:p>
-    <w:p>
-      <w:pPr>
-        <w:pStyle w:val="Listenabsatz"/>
-        <w:spacing w:after="40"/>
-        <w:ind w:left="360"/>
-        <w:rPr>
-          <w:rFonts w:ascii="Bell MT" w:hAnsi="Bell MT" w:cs="Arial"/>
-          <w:sz w:val="24"/>
-          <w:szCs w:val="24"/>
-        </w:rPr>
-      </w:pPr>
-      <w:r>
-        <w:rPr>
-          <w:rFonts w:ascii="Bell MT" w:hAnsi="Bell MT" w:cs="Arial"/>
-          <w:sz w:val="24"/>
-          <w:szCs w:val="24"/>
-        </w:rPr>
-        <w:t xml:space="preserve">Als die Helden am nächsten Morgen aufwachen ist der Mann verschwunden. </w:t>
-      </w:r>
-      <w:proofErr w:type="spellStart"/>
-      <w:r>
-        <w:rPr>
-          <w:rFonts w:ascii="Bell MT" w:hAnsi="Bell MT" w:cs="Arial"/>
-          <w:sz w:val="24"/>
-          <w:szCs w:val="24"/>
-        </w:rPr>
-        <w:t>Laranko</w:t>
-      </w:r>
-      <w:proofErr w:type="spellEnd"/>
-      <w:r>
-        <w:rPr>
-          <w:rFonts w:ascii="Bell MT" w:hAnsi="Bell MT" w:cs="Arial"/>
-          <w:sz w:val="24"/>
-          <w:szCs w:val="24"/>
-        </w:rPr>
-        <w:t xml:space="preserve"> selber ist noch am schlafen und begreift, wenn die Helden ihn wecken sollten, zunächst gar nicht was passiert ist.</w:t>
-      </w:r>
-    </w:p>
-    <w:p>
-      <w:pPr>
-        <w:spacing w:after="40"/>
-        <w:rPr>
-          <w:rFonts w:ascii="Bell MT" w:hAnsi="Bell MT" w:cs="Arial"/>
-          <w:sz w:val="24"/>
-          <w:szCs w:val="24"/>
-        </w:rPr>
-      </w:pPr>
-      <w:r>
-        <w:rPr>
-          <w:rFonts w:ascii="Bell MT" w:hAnsi="Bell MT" w:cs="Arial"/>
-          <w:i/>
-          <w:sz w:val="24"/>
-          <w:szCs w:val="24"/>
-        </w:rPr>
-        <w:t>Weiter, wenn die Helden das Haus verlassen haben</w:t>
-      </w:r>
-    </w:p>
-    <w:p>
-      <w:pPr>
-        <w:spacing w:after="40"/>
-        <w:rPr>
-          <w:rFonts w:ascii="Bell MT" w:hAnsi="Bell MT" w:cs="Arial"/>
-          <w:b/>
-          <w:sz w:val="24"/>
-          <w:szCs w:val="24"/>
-        </w:rPr>
-      </w:pPr>
-    </w:p>
-    <w:p>
-      <w:pPr>
         <w:pBdr>
           <w:top w:val="single" w:sz="4" w:space="1" w:color="auto"/>
           <w:left w:val="single" w:sz="4" w:space="4" w:color="auto"/>
@@ -2800,7 +2396,6 @@
         <w:spacing w:after="40"/>
         <w:rPr>
           <w:rFonts w:ascii="Bell MT" w:hAnsi="Bell MT" w:cs="Arial"/>
-          <w:b/>
           <w:sz w:val="24"/>
           <w:szCs w:val="24"/>
         </w:rPr>
@@ -2836,6 +2431,537 @@
           <w:sz w:val="24"/>
           <w:szCs w:val="24"/>
         </w:rPr>
+        <w:t>Mit einiger Mühe habt ihr es geschafft den Mann ins Dorf zu transportieren. Er war zwar nicht besonders schwer, jedoch war es trotzdem nicht leicht ihn durch einen dichten Wald zu tragen.</w:t>
+      </w:r>
+    </w:p>
+    <w:p>
+      <w:pPr>
+        <w:pBdr>
+          <w:top w:val="single" w:sz="4" w:space="1" w:color="auto"/>
+          <w:left w:val="single" w:sz="4" w:space="4" w:color="auto"/>
+          <w:bottom w:val="single" w:sz="4" w:space="1" w:color="auto"/>
+          <w:right w:val="single" w:sz="4" w:space="4" w:color="auto"/>
+        </w:pBdr>
+        <w:spacing w:after="40"/>
+        <w:rPr>
+          <w:rFonts w:ascii="Bell MT" w:hAnsi="Bell MT" w:cs="Arial"/>
+          <w:sz w:val="24"/>
+          <w:szCs w:val="24"/>
+        </w:rPr>
+      </w:pPr>
+      <w:r>
+        <w:rPr>
+          <w:rFonts w:ascii="Bell MT" w:hAnsi="Bell MT" w:cs="Arial"/>
+          <w:sz w:val="24"/>
+          <w:szCs w:val="24"/>
+        </w:rPr>
+        <w:t xml:space="preserve">Aufgrund der mittlerweile fortgeschrittenen </w:t>
+      </w:r>
+      <w:r>
+        <w:rPr>
+          <w:rFonts w:ascii="Bell MT" w:hAnsi="Bell MT" w:cs="Arial"/>
+          <w:sz w:val="24"/>
+          <w:szCs w:val="24"/>
+        </w:rPr>
+        <w:t>Tageszeit ist im Dorf</w:t>
+      </w:r>
+      <w:r>
+        <w:rPr>
+          <w:rFonts w:ascii="Bell MT" w:hAnsi="Bell MT" w:cs="Arial"/>
+          <w:sz w:val="24"/>
+          <w:szCs w:val="24"/>
+        </w:rPr>
+        <w:t xml:space="preserve"> allerdings</w:t>
+      </w:r>
+      <w:r>
+        <w:rPr>
+          <w:rFonts w:ascii="Bell MT" w:hAnsi="Bell MT" w:cs="Arial"/>
+          <w:sz w:val="24"/>
+          <w:szCs w:val="24"/>
+        </w:rPr>
+        <w:t xml:space="preserve"> niemand unterwegs.</w:t>
+      </w:r>
+    </w:p>
+    <w:p>
+      <w:pPr>
+        <w:spacing w:after="40"/>
+        <w:rPr>
+          <w:rFonts w:ascii="Bell MT" w:hAnsi="Bell MT" w:cs="Arial"/>
+          <w:sz w:val="24"/>
+          <w:szCs w:val="24"/>
+        </w:rPr>
+      </w:pPr>
+    </w:p>
+    <w:p>
+      <w:pPr>
+        <w:spacing w:after="40"/>
+        <w:rPr>
+          <w:rFonts w:ascii="Bell MT" w:hAnsi="Bell MT" w:cs="Arial"/>
+          <w:sz w:val="24"/>
+          <w:szCs w:val="24"/>
+        </w:rPr>
+      </w:pPr>
+      <w:r>
+        <w:rPr>
+          <w:rFonts w:ascii="Bell MT" w:hAnsi="Bell MT" w:cs="Arial"/>
+          <w:sz w:val="24"/>
+          <w:szCs w:val="24"/>
+        </w:rPr>
+        <w:t xml:space="preserve">Sollten die Helden den Mann zu Pettar bringen wollen, so wird dieser ihnen sagen, dass sie zu </w:t>
+      </w:r>
+      <w:proofErr w:type="spellStart"/>
+      <w:r>
+        <w:rPr>
+          <w:rFonts w:ascii="Bell MT" w:hAnsi="Bell MT" w:cs="Arial"/>
+          <w:sz w:val="24"/>
+          <w:szCs w:val="24"/>
+        </w:rPr>
+        <w:t>Laranko</w:t>
+      </w:r>
+      <w:proofErr w:type="spellEnd"/>
+      <w:r>
+        <w:rPr>
+          <w:rFonts w:ascii="Bell MT" w:hAnsi="Bell MT" w:cs="Arial"/>
+          <w:sz w:val="24"/>
+          <w:szCs w:val="24"/>
+        </w:rPr>
+        <w:t xml:space="preserve"> gehen sollen. Nach Pettars Aussage könne dieser mehr für ihn tun als er.</w:t>
+      </w:r>
+    </w:p>
+    <w:p>
+      <w:pPr>
+        <w:spacing w:after="40"/>
+        <w:rPr>
+          <w:rFonts w:ascii="Bell MT" w:hAnsi="Bell MT" w:cs="Arial"/>
+          <w:sz w:val="24"/>
+          <w:szCs w:val="24"/>
+        </w:rPr>
+      </w:pPr>
+      <w:r>
+        <w:rPr>
+          <w:rFonts w:ascii="Bell MT" w:hAnsi="Bell MT" w:cs="Arial"/>
+          <w:sz w:val="24"/>
+          <w:szCs w:val="24"/>
+        </w:rPr>
+        <w:t xml:space="preserve">Kommen die Helden bei </w:t>
+      </w:r>
+      <w:proofErr w:type="spellStart"/>
+      <w:r>
+        <w:rPr>
+          <w:rFonts w:ascii="Bell MT" w:hAnsi="Bell MT" w:cs="Arial"/>
+          <w:sz w:val="24"/>
+          <w:szCs w:val="24"/>
+        </w:rPr>
+        <w:t>Laranko</w:t>
+      </w:r>
+      <w:proofErr w:type="spellEnd"/>
+      <w:r>
+        <w:rPr>
+          <w:rFonts w:ascii="Bell MT" w:hAnsi="Bell MT" w:cs="Arial"/>
+          <w:sz w:val="24"/>
+          <w:szCs w:val="24"/>
+        </w:rPr>
+        <w:t xml:space="preserve"> an, so ist dieser zunächst überrascht, zeigt sich jedoch schnell hilfsbereit. Er wird einige Helden zu verschiedenen Dorfbewohnern schicken um Kräuter oder Salben zu holen (Hier Name und Beschreibung des Wegs zum Haus ausdenken).</w:t>
+      </w:r>
+    </w:p>
+    <w:p>
+      <w:pPr>
+        <w:spacing w:after="40"/>
+        <w:rPr>
+          <w:rFonts w:ascii="Bell MT" w:hAnsi="Bell MT" w:cs="Arial"/>
+          <w:i/>
+          <w:sz w:val="24"/>
+          <w:szCs w:val="24"/>
+        </w:rPr>
+      </w:pPr>
+      <w:r>
+        <w:rPr>
+          <w:rFonts w:ascii="Bell MT" w:hAnsi="Bell MT" w:cs="Arial"/>
+          <w:i/>
+          <w:sz w:val="24"/>
+          <w:szCs w:val="24"/>
+        </w:rPr>
+        <w:t xml:space="preserve">Beispiel Namen: </w:t>
+      </w:r>
+      <w:proofErr w:type="spellStart"/>
+      <w:r>
+        <w:rPr>
+          <w:rFonts w:ascii="Bell MT" w:hAnsi="Bell MT" w:cs="Arial"/>
+          <w:i/>
+          <w:sz w:val="24"/>
+          <w:szCs w:val="24"/>
+        </w:rPr>
+        <w:t>Rowena</w:t>
+      </w:r>
+      <w:proofErr w:type="spellEnd"/>
+      <w:r>
+        <w:rPr>
+          <w:rFonts w:ascii="Bell MT" w:hAnsi="Bell MT" w:cs="Arial"/>
+          <w:i/>
+          <w:sz w:val="24"/>
+          <w:szCs w:val="24"/>
+        </w:rPr>
+        <w:t xml:space="preserve">, </w:t>
+      </w:r>
+      <w:proofErr w:type="spellStart"/>
+      <w:r>
+        <w:rPr>
+          <w:rFonts w:ascii="Bell MT" w:hAnsi="Bell MT" w:cs="Arial"/>
+          <w:i/>
+          <w:sz w:val="24"/>
+          <w:szCs w:val="24"/>
+        </w:rPr>
+        <w:t>Stane</w:t>
+      </w:r>
+      <w:proofErr w:type="spellEnd"/>
+      <w:r>
+        <w:rPr>
+          <w:rFonts w:ascii="Bell MT" w:hAnsi="Bell MT" w:cs="Arial"/>
+          <w:i/>
+          <w:sz w:val="24"/>
+          <w:szCs w:val="24"/>
+        </w:rPr>
+        <w:t xml:space="preserve">, </w:t>
+      </w:r>
+      <w:proofErr w:type="spellStart"/>
+      <w:r>
+        <w:rPr>
+          <w:rFonts w:ascii="Bell MT" w:hAnsi="Bell MT" w:cs="Arial"/>
+          <w:i/>
+          <w:sz w:val="24"/>
+          <w:szCs w:val="24"/>
+        </w:rPr>
+        <w:t>Selwine</w:t>
+      </w:r>
+      <w:proofErr w:type="spellEnd"/>
+      <w:r>
+        <w:rPr>
+          <w:rFonts w:ascii="Bell MT" w:hAnsi="Bell MT" w:cs="Arial"/>
+          <w:i/>
+          <w:sz w:val="24"/>
+          <w:szCs w:val="24"/>
+        </w:rPr>
+        <w:t xml:space="preserve">, </w:t>
+      </w:r>
+      <w:proofErr w:type="spellStart"/>
+      <w:r>
+        <w:rPr>
+          <w:rFonts w:ascii="Bell MT" w:hAnsi="Bell MT" w:cs="Arial"/>
+          <w:i/>
+          <w:sz w:val="24"/>
+          <w:szCs w:val="24"/>
+        </w:rPr>
+        <w:t>Galjan</w:t>
+      </w:r>
+      <w:proofErr w:type="spellEnd"/>
+    </w:p>
+    <w:p>
+      <w:pPr>
+        <w:spacing w:after="40"/>
+        <w:rPr>
+          <w:rFonts w:ascii="Bell MT" w:hAnsi="Bell MT" w:cs="Arial"/>
+          <w:sz w:val="24"/>
+          <w:szCs w:val="24"/>
+        </w:rPr>
+      </w:pPr>
+      <w:r>
+        <w:rPr>
+          <w:rFonts w:ascii="Bell MT" w:hAnsi="Bell MT" w:cs="Arial"/>
+          <w:sz w:val="24"/>
+          <w:szCs w:val="24"/>
+        </w:rPr>
+        <w:t xml:space="preserve">Sobald die Helden mit den Gegenständen zurückkehren wird </w:t>
+      </w:r>
+      <w:proofErr w:type="spellStart"/>
+      <w:r>
+        <w:rPr>
+          <w:rFonts w:ascii="Bell MT" w:hAnsi="Bell MT" w:cs="Arial"/>
+          <w:sz w:val="24"/>
+          <w:szCs w:val="24"/>
+        </w:rPr>
+        <w:t>Laranko</w:t>
+      </w:r>
+      <w:proofErr w:type="spellEnd"/>
+      <w:r>
+        <w:rPr>
+          <w:rFonts w:ascii="Bell MT" w:hAnsi="Bell MT" w:cs="Arial"/>
+          <w:sz w:val="24"/>
+          <w:szCs w:val="24"/>
+        </w:rPr>
+        <w:t xml:space="preserve"> beginnen sie an zu wenden. Sollte ein Held Heilkunde o.ä. beherrschen (Nicht für körperliche Wunden) kann er auch dies anwenden.</w:t>
+      </w:r>
+    </w:p>
+    <w:p>
+      <w:pPr>
+        <w:spacing w:after="40"/>
+        <w:rPr>
+          <w:rFonts w:ascii="Bell MT" w:hAnsi="Bell MT" w:cs="Arial"/>
+          <w:sz w:val="24"/>
+          <w:szCs w:val="24"/>
+        </w:rPr>
+      </w:pPr>
+      <w:r>
+        <w:rPr>
+          <w:rFonts w:ascii="Bell MT" w:hAnsi="Bell MT" w:cs="Arial"/>
+          <w:sz w:val="24"/>
+          <w:szCs w:val="24"/>
+        </w:rPr>
+        <w:t>Am Zustand des Mannes wird sich allerdings nichts ändern. Er wird weiterhin tief und fest schlafen.</w:t>
+      </w:r>
+    </w:p>
+    <w:p>
+      <w:pPr>
+        <w:spacing w:after="40"/>
+        <w:rPr>
+          <w:rFonts w:ascii="Bell MT" w:hAnsi="Bell MT" w:cs="Arial"/>
+          <w:sz w:val="24"/>
+          <w:szCs w:val="24"/>
+        </w:rPr>
+      </w:pPr>
+      <w:r>
+        <w:rPr>
+          <w:rFonts w:ascii="Bell MT" w:hAnsi="Bell MT" w:cs="Arial"/>
+          <w:sz w:val="24"/>
+          <w:szCs w:val="24"/>
+        </w:rPr>
+        <w:t xml:space="preserve">Danach verbringen die Helden die Nacht im Dorf. Hierbei können sie wahlweise schlafen oder </w:t>
+      </w:r>
+      <w:r>
+        <w:rPr>
+          <w:rFonts w:ascii="Bell MT" w:hAnsi="Bell MT" w:cs="Arial"/>
+          <w:sz w:val="24"/>
+          <w:szCs w:val="24"/>
+        </w:rPr>
+        <w:t xml:space="preserve">einzeln bei dem Mann wache halten. </w:t>
+      </w:r>
+      <w:proofErr w:type="spellStart"/>
+      <w:r>
+        <w:rPr>
+          <w:rFonts w:ascii="Bell MT" w:hAnsi="Bell MT" w:cs="Arial"/>
+          <w:sz w:val="24"/>
+          <w:szCs w:val="24"/>
+        </w:rPr>
+        <w:t>Laranko</w:t>
+      </w:r>
+      <w:proofErr w:type="spellEnd"/>
+      <w:r>
+        <w:rPr>
+          <w:rFonts w:ascii="Bell MT" w:hAnsi="Bell MT" w:cs="Arial"/>
+          <w:sz w:val="24"/>
+          <w:szCs w:val="24"/>
+        </w:rPr>
+        <w:t xml:space="preserve"> wird ihnen allerdings sagen, dass eine Wache nicht nötig ist, und die Helden sich ausruhen sollen.</w:t>
+      </w:r>
+    </w:p>
+    <w:p>
+      <w:pPr>
+        <w:pStyle w:val="Listenabsatz"/>
+        <w:numPr>
+          <w:ilvl w:val="0"/>
+          <w:numId w:val="3"/>
+        </w:numPr>
+        <w:spacing w:after="40"/>
+        <w:rPr>
+          <w:rFonts w:ascii="Bell MT" w:hAnsi="Bell MT" w:cs="Arial"/>
+          <w:sz w:val="24"/>
+          <w:szCs w:val="24"/>
+        </w:rPr>
+      </w:pPr>
+      <w:r>
+        <w:rPr>
+          <w:rFonts w:ascii="Bell MT" w:hAnsi="Bell MT" w:cs="Arial"/>
+          <w:b/>
+          <w:sz w:val="24"/>
+          <w:szCs w:val="24"/>
+        </w:rPr>
+        <w:t>Die Helden haben Wache gehalten</w:t>
+      </w:r>
+    </w:p>
+    <w:p>
+      <w:pPr>
+        <w:pStyle w:val="Listenabsatz"/>
+        <w:spacing w:after="40"/>
+        <w:ind w:left="360"/>
+        <w:rPr>
+          <w:rFonts w:ascii="Bell MT" w:hAnsi="Bell MT" w:cs="Arial"/>
+          <w:sz w:val="24"/>
+          <w:szCs w:val="24"/>
+        </w:rPr>
+      </w:pPr>
+      <w:r>
+        <w:rPr>
+          <w:rFonts w:ascii="Bell MT" w:hAnsi="Bell MT" w:cs="Arial"/>
+          <w:sz w:val="24"/>
+          <w:szCs w:val="24"/>
+        </w:rPr>
+        <w:t>Sollten die Helden Wachen halten, wird in den ersten Wachen nichts passieren. Gegen Morgen, also am Ende der letzten Wache, wird der Mann jedoch aufwachen und sichtlich verwirrt versuchen das Haus zu verlassen. Der Wache haltende Held k</w:t>
+      </w:r>
+      <w:r>
+        <w:rPr>
+          <w:rFonts w:ascii="Bell MT" w:hAnsi="Bell MT" w:cs="Arial"/>
+          <w:sz w:val="24"/>
+          <w:szCs w:val="24"/>
+        </w:rPr>
+        <w:t xml:space="preserve">ann versuchen ihn davon ab zu halten, jedoch wird er </w:t>
+      </w:r>
+      <w:proofErr w:type="gramStart"/>
+      <w:r>
+        <w:rPr>
+          <w:rFonts w:ascii="Bell MT" w:hAnsi="Bell MT" w:cs="Arial"/>
+          <w:sz w:val="24"/>
+          <w:szCs w:val="24"/>
+        </w:rPr>
+        <w:t>spätestens</w:t>
+      </w:r>
+      <w:proofErr w:type="gramEnd"/>
+      <w:r>
+        <w:rPr>
+          <w:rFonts w:ascii="Bell MT" w:hAnsi="Bell MT" w:cs="Arial"/>
+          <w:sz w:val="24"/>
+          <w:szCs w:val="24"/>
+        </w:rPr>
+        <w:t xml:space="preserve"> wenn der Held seine Gefährten wecken will (Diese müssen wach geschüttelt werden) das Haus verlassen.</w:t>
+      </w:r>
+    </w:p>
+    <w:p>
+      <w:pPr>
+        <w:pStyle w:val="Listenabsatz"/>
+        <w:numPr>
+          <w:ilvl w:val="0"/>
+          <w:numId w:val="3"/>
+        </w:numPr>
+        <w:spacing w:after="40"/>
+        <w:rPr>
+          <w:rFonts w:ascii="Bell MT" w:hAnsi="Bell MT" w:cs="Arial"/>
+          <w:sz w:val="24"/>
+          <w:szCs w:val="24"/>
+        </w:rPr>
+      </w:pPr>
+      <w:r>
+        <w:rPr>
+          <w:rFonts w:ascii="Bell MT" w:hAnsi="Bell MT" w:cs="Arial"/>
+          <w:b/>
+          <w:sz w:val="24"/>
+          <w:szCs w:val="24"/>
+        </w:rPr>
+        <w:t>Die Helden haben geschlafen</w:t>
+      </w:r>
+    </w:p>
+    <w:p>
+      <w:pPr>
+        <w:pStyle w:val="Listenabsatz"/>
+        <w:spacing w:after="40"/>
+        <w:ind w:left="360"/>
+        <w:rPr>
+          <w:rFonts w:ascii="Bell MT" w:hAnsi="Bell MT" w:cs="Arial"/>
+          <w:sz w:val="24"/>
+          <w:szCs w:val="24"/>
+        </w:rPr>
+      </w:pPr>
+      <w:r>
+        <w:rPr>
+          <w:rFonts w:ascii="Bell MT" w:hAnsi="Bell MT" w:cs="Arial"/>
+          <w:sz w:val="24"/>
+          <w:szCs w:val="24"/>
+        </w:rPr>
+        <w:t xml:space="preserve">Als die Helden am nächsten Morgen aufwachen ist der Mann verschwunden. </w:t>
+      </w:r>
+      <w:proofErr w:type="spellStart"/>
+      <w:r>
+        <w:rPr>
+          <w:rFonts w:ascii="Bell MT" w:hAnsi="Bell MT" w:cs="Arial"/>
+          <w:sz w:val="24"/>
+          <w:szCs w:val="24"/>
+        </w:rPr>
+        <w:t>Laranko</w:t>
+      </w:r>
+      <w:proofErr w:type="spellEnd"/>
+      <w:r>
+        <w:rPr>
+          <w:rFonts w:ascii="Bell MT" w:hAnsi="Bell MT" w:cs="Arial"/>
+          <w:sz w:val="24"/>
+          <w:szCs w:val="24"/>
+        </w:rPr>
+        <w:t xml:space="preserve"> selber ist noch am schlafen und begreift, wenn die Helden ihn wecken sollten, zunächst gar nicht was passiert ist.</w:t>
+      </w:r>
+    </w:p>
+    <w:p>
+      <w:pPr>
+        <w:spacing w:after="40"/>
+        <w:rPr>
+          <w:rFonts w:ascii="Bell MT" w:hAnsi="Bell MT" w:cs="Arial"/>
+          <w:sz w:val="24"/>
+          <w:szCs w:val="24"/>
+        </w:rPr>
+      </w:pPr>
+      <w:r>
+        <w:rPr>
+          <w:rFonts w:ascii="Bell MT" w:hAnsi="Bell MT" w:cs="Arial"/>
+          <w:i/>
+          <w:sz w:val="24"/>
+          <w:szCs w:val="24"/>
+        </w:rPr>
+        <w:t>Weiter, wenn die Helden das Haus verlassen haben</w:t>
+      </w:r>
+    </w:p>
+    <w:p>
+      <w:pPr>
+        <w:spacing w:after="40"/>
+        <w:rPr>
+          <w:rFonts w:ascii="Bell MT" w:hAnsi="Bell MT" w:cs="Arial"/>
+          <w:b/>
+          <w:sz w:val="24"/>
+          <w:szCs w:val="24"/>
+        </w:rPr>
+      </w:pPr>
+    </w:p>
+    <w:p>
+      <w:pPr>
+        <w:pBdr>
+          <w:top w:val="single" w:sz="4" w:space="1" w:color="auto"/>
+          <w:left w:val="single" w:sz="4" w:space="4" w:color="auto"/>
+          <w:bottom w:val="single" w:sz="4" w:space="1" w:color="auto"/>
+          <w:right w:val="single" w:sz="4" w:space="4" w:color="auto"/>
+        </w:pBdr>
+        <w:spacing w:after="40"/>
+        <w:rPr>
+          <w:rFonts w:ascii="Bell MT" w:hAnsi="Bell MT" w:cs="Arial"/>
+          <w:b/>
+          <w:sz w:val="24"/>
+          <w:szCs w:val="24"/>
+        </w:rPr>
+      </w:pPr>
+      <w:r>
+        <w:rPr>
+          <w:rFonts w:ascii="Bell MT" w:hAnsi="Bell MT" w:cs="Arial"/>
+          <w:b/>
+          <w:sz w:val="24"/>
+          <w:szCs w:val="24"/>
+        </w:rPr>
+        <w:t>Zum Vorlesen und Nacherzählen</w:t>
+      </w:r>
+    </w:p>
+    <w:p>
+      <w:pPr>
+        <w:pBdr>
+          <w:top w:val="single" w:sz="4" w:space="1" w:color="auto"/>
+          <w:left w:val="single" w:sz="4" w:space="4" w:color="auto"/>
+          <w:bottom w:val="single" w:sz="4" w:space="1" w:color="auto"/>
+          <w:right w:val="single" w:sz="4" w:space="4" w:color="auto"/>
+        </w:pBdr>
+        <w:spacing w:after="40"/>
+        <w:rPr>
+          <w:rFonts w:ascii="Bell MT" w:hAnsi="Bell MT" w:cs="Arial"/>
+          <w:sz w:val="24"/>
+          <w:szCs w:val="24"/>
+        </w:rPr>
+      </w:pPr>
+      <w:r>
+        <w:rPr>
+          <w:rFonts w:ascii="Bell MT" w:hAnsi="Bell MT" w:cs="Arial"/>
+          <w:sz w:val="24"/>
+          <w:szCs w:val="24"/>
+        </w:rPr>
         <w:t>Als ihr das Haus verlasst seht ihr den Mann sofort. Er scheint sehr verwirrt zu sein, doch er wirkt nicht mehr annähernd so schwach wie am Vortag. Ihr geht ihm nach und holt ihn am Brunnen in der Dorfmitte ein. „Was wollt ihr von mir?“, fragt er erbost.</w:t>
       </w:r>
     </w:p>
@@ -3022,16 +3148,16 @@
         </w:rPr>
         <w:t xml:space="preserve">Die </w:t>
       </w:r>
-      <w:proofErr w:type="gramStart"/>
-      <w:r>
-        <w:rPr>
-          <w:rFonts w:ascii="Bell MT" w:hAnsi="Bell MT" w:cs="Arial"/>
-          <w:sz w:val="24"/>
-          <w:szCs w:val="24"/>
-        </w:rPr>
-        <w:t>Stadt</w:t>
-      </w:r>
-      <w:proofErr w:type="gramEnd"/>
+      <w:r>
+        <w:rPr>
+          <w:rFonts w:ascii="Bell MT" w:hAnsi="Bell MT" w:cs="Arial"/>
+          <w:sz w:val="24"/>
+          <w:szCs w:val="24"/>
+        </w:rPr>
+        <w:t>Stadt,</w:t>
+      </w:r>
+      <w:bookmarkStart w:id="0" w:name="_GoBack"/>
+      <w:bookmarkEnd w:id="0"/>
       <w:r>
         <w:rPr>
           <w:rFonts w:ascii="Bell MT" w:hAnsi="Bell MT" w:cs="Arial"/>
@@ -18714,6 +18840,54 @@
         <w:lastRenderedPageBreak/>
         <w:t>Falle einer Niederlage den gebundenen Dämon um den Kampf zu überleben.</w:t>
       </w:r>
+      <w:r>
+        <w:rPr>
+          <w:rFonts w:ascii="Bell MT" w:hAnsi="Bell MT" w:cs="Arial"/>
+          <w:sz w:val="24"/>
+          <w:szCs w:val="24"/>
+        </w:rPr>
+        <w:t xml:space="preserve"> Es scheint an Bord keinen </w:t>
+      </w:r>
+      <w:r>
+        <w:rPr>
+          <w:rFonts w:ascii="Bell MT" w:hAnsi="Bell MT" w:cs="Arial"/>
+          <w:sz w:val="24"/>
+          <w:szCs w:val="24"/>
+        </w:rPr>
+        <w:t>Anführer</w:t>
+      </w:r>
+      <w:r>
+        <w:rPr>
+          <w:rFonts w:ascii="Bell MT" w:hAnsi="Bell MT" w:cs="Arial"/>
+          <w:sz w:val="24"/>
+          <w:szCs w:val="24"/>
+        </w:rPr>
+        <w:t xml:space="preserve"> zu geben</w:t>
+      </w:r>
+      <w:r>
+        <w:rPr>
+          <w:rFonts w:ascii="Bell MT" w:hAnsi="Bell MT" w:cs="Arial"/>
+          <w:sz w:val="24"/>
+          <w:szCs w:val="24"/>
+        </w:rPr>
+        <w:t>.</w:t>
+      </w:r>
+      <w:r>
+        <w:rPr>
+          <w:rFonts w:ascii="Bell MT" w:hAnsi="Bell MT" w:cs="Arial"/>
+          <w:sz w:val="24"/>
+          <w:szCs w:val="24"/>
+        </w:rPr>
+        <w:t xml:space="preserve"> Fragen dazu werden nicht beantwortet</w:t>
+      </w:r>
+      <w:r>
+        <w:rPr>
+          <w:rFonts w:ascii="Bell MT" w:hAnsi="Bell MT" w:cs="Arial"/>
+          <w:sz w:val="24"/>
+          <w:szCs w:val="24"/>
+        </w:rPr>
+        <w:t>.</w:t>
+      </w:r>
     </w:p>
     <w:p>
       <w:pPr>
@@ -18742,21 +18916,17 @@
           <w:b/>
           <w:sz w:val="24"/>
           <w:szCs w:val="24"/>
-          <w:lang w:val="en-US"/>
-        </w:rPr>
-      </w:pPr>
-      <w:proofErr w:type="spellStart"/>
+        </w:rPr>
+      </w:pPr>
       <w:r>
         <w:rPr>
           <w:rFonts w:ascii="Bell MT" w:hAnsi="Bell MT" w:cs="Arial"/>
           <w:b/>
           <w:sz w:val="24"/>
           <w:szCs w:val="24"/>
-          <w:lang w:val="en-US"/>
         </w:rPr>
         <w:t>Pirat</w:t>
       </w:r>
-      <w:proofErr w:type="spellEnd"/>
     </w:p>
     <w:p>
       <w:pPr>
@@ -19799,15 +19969,7 @@
           <w:sz w:val="24"/>
           <w:szCs w:val="24"/>
         </w:rPr>
-        <w:t xml:space="preserve">Als ihr den schwarzen Kristall in die Nähe der scheibe bewegt, beginnt dieser, scheinbar </w:t>
-      </w:r>
-      <w:r>
-        <w:rPr>
-          <w:rFonts w:ascii="Bell MT" w:hAnsi="Bell MT" w:cs="Arial"/>
-          <w:sz w:val="24"/>
-          <w:szCs w:val="24"/>
-        </w:rPr>
-        <w:t xml:space="preserve">magnetisch, in deren Mitte gezogen zu werden. Als er dort ankommt passiert noch etwas: Die Scheibe spaltet sich in </w:t>
+        <w:t xml:space="preserve">Als ihr den schwarzen Kristall in die Nähe der scheibe bewegt, beginnt dieser, scheinbar magnetisch, in deren Mitte gezogen zu werden. Als er dort ankommt passiert noch etwas: Die Scheibe spaltet sich in </w:t>
       </w:r>
       <w:proofErr w:type="gramStart"/>
       <w:r>
@@ -20327,6 +20489,7 @@
           <w:sz w:val="24"/>
           <w:szCs w:val="24"/>
         </w:rPr>
+        <w:lastRenderedPageBreak/>
         <w:t>W20 LeP Sofortheilung, bei 1 Komplettheilung</w:t>
       </w:r>
     </w:p>
@@ -20367,7 +20530,6 @@
           <w:sz w:val="24"/>
           <w:szCs w:val="24"/>
         </w:rPr>
-        <w:lastRenderedPageBreak/>
         <w:t>Doppelte Regeneration beim nächsten schlafen.</w:t>
       </w:r>
     </w:p>
@@ -20459,7 +20621,6 @@
         <w:docPartUnique/>
       </w:docPartObj>
     </w:sdtPr>
-    <w:sdtEndPr/>
     <w:sdtContent>
       <w:p>
         <w:pPr>
@@ -20497,7 +20658,6 @@
         <w:docPartUnique/>
       </w:docPartObj>
     </w:sdtPr>
-    <w:sdtEndPr/>
     <w:sdtContent>
       <w:p>
         <w:pPr>
@@ -23568,7 +23728,7 @@
 </file>
 
 <file path=customXml/itemProps1.xml><?xml version="1.0" encoding="utf-8"?>
-<ds:datastoreItem xmlns:ds="http://schemas.openxmlformats.org/officeDocument/2006/customXml" ds:itemID="{35D06BB3-1F62-4BE3-8D37-740801C49157}">
+<ds:datastoreItem xmlns:ds="http://schemas.openxmlformats.org/officeDocument/2006/customXml" ds:itemID="{01EA0DFD-5302-4738-BCCC-BE09AB0DADDF}">
   <ds:schemaRefs>
     <ds:schemaRef ds:uri="http://schemas.openxmlformats.org/officeDocument/2006/bibliography"/>
   </ds:schemaRefs>

</xml_diff>

<commit_message>
A long time later...
</commit_message>
<xml_diff>
--- a/Abenteuer_01.docx
+++ b/Abenteuer_01.docx
@@ -656,15 +656,7 @@
           <w:sz w:val="24"/>
           <w:szCs w:val="24"/>
         </w:rPr>
-        <w:t xml:space="preserve">erklärt der Mann ihnen, </w:t>
-      </w:r>
-      <w:r>
-        <w:rPr>
-          <w:rFonts w:ascii="Bell MT" w:hAnsi="Bell MT" w:cs="Arial"/>
-          <w:sz w:val="24"/>
-          <w:szCs w:val="24"/>
-        </w:rPr>
-        <w:t xml:space="preserve">dass sie ein Schiff besorgen müssen. Dies können die Helden auf verschiedenste Weisen bewerkstelligen. Die Möglichkeiten reichen vom Kauf eines Schiffes durch einen adligen über den Gewinn eines Schiffes beim Glücksspiel bis hin zum Entführen eines kleinen Schiffes bei Nacht. Nur mitfahren können sie </w:t>
+        <w:t xml:space="preserve">erklärt der Mann ihnen, dass sie ein Schiff besorgen müssen. Dies können die Helden auf verschiedenste Weisen bewerkstelligen. Die Möglichkeiten reichen vom Kauf eines Schiffes durch einen adligen über den Gewinn eines Schiffes beim Glücksspiel bis hin zum Entführen eines kleinen Schiffes bei Nacht. Nur mitfahren können sie </w:t>
       </w:r>
       <w:r>
         <w:rPr>
@@ -866,7 +858,16 @@
           <w:sz w:val="24"/>
           <w:szCs w:val="24"/>
         </w:rPr>
-        <w:t xml:space="preserve"> mit dem er auf die Insel gekommen ist, auf dem Grund einer Bucht liegt</w:t>
+        <w:t xml:space="preserve"> mit dem er auf die Insel gekommen ist, auf dem Grund einer </w:t>
+      </w:r>
+      <w:r>
+        <w:rPr>
+          <w:rFonts w:ascii="Bell MT" w:hAnsi="Bell MT" w:cs="Arial"/>
+          <w:sz w:val="24"/>
+          <w:szCs w:val="24"/>
+        </w:rPr>
+        <w:lastRenderedPageBreak/>
+        <w:t>Bucht liegt</w:t>
       </w:r>
       <w:r>
         <w:rPr>
@@ -988,16 +989,7 @@
           <w:sz w:val="24"/>
           <w:szCs w:val="24"/>
         </w:rPr>
-        <w:t xml:space="preserve"> geborgen haben, wieder zurück zur Höhle des </w:t>
-      </w:r>
-      <w:r>
-        <w:rPr>
-          <w:rFonts w:ascii="Bell MT" w:hAnsi="Bell MT" w:cs="Arial"/>
-          <w:sz w:val="24"/>
-          <w:szCs w:val="24"/>
-        </w:rPr>
-        <w:lastRenderedPageBreak/>
-        <w:t xml:space="preserve">Alchimisten, treffen diesen jedoch nicht an. Als sie wieder am </w:t>
+        <w:t xml:space="preserve"> geborgen haben, wieder zurück zur Höhle des Alchimisten, treffen diesen jedoch nicht an. Als sie wieder am </w:t>
       </w:r>
       <w:r>
         <w:rPr>
@@ -1673,7 +1665,15 @@
           <w:sz w:val="24"/>
           <w:szCs w:val="24"/>
         </w:rPr>
-        <w:t>Die Fähigkeiten der Artefakte werden beim Fund beschrieben, jedoch ist es Hilfreich sich schon jetzt Gedanken darüber zu machen, welcher Held welches erhalten soll.</w:t>
+        <w:t xml:space="preserve">Die Fähigkeiten der Artefakte werden beim Fund beschrieben, jedoch ist es Hilfreich sich </w:t>
+      </w:r>
+      <w:r>
+        <w:rPr>
+          <w:rFonts w:ascii="Bell MT" w:hAnsi="Bell MT" w:cs="Arial"/>
+          <w:sz w:val="24"/>
+          <w:szCs w:val="24"/>
+        </w:rPr>
+        <w:t>schon jetzt Gedanken darüber zu machen, welcher Held welches erhalten soll.</w:t>
       </w:r>
     </w:p>
     <w:p>
@@ -2195,7 +2195,6 @@
           <w:sz w:val="24"/>
           <w:szCs w:val="24"/>
         </w:rPr>
-        <w:lastRenderedPageBreak/>
         <w:t>Vor Beginn des Abenteuers noch einmal das Ende des Letzten Abenteuers zusammenfassen.</w:t>
       </w:r>
     </w:p>
@@ -2561,7 +2560,15 @@
           <w:sz w:val="24"/>
           <w:szCs w:val="24"/>
         </w:rPr>
-        <w:t xml:space="preserve"> an, so ist dieser zunächst überrascht, zeigt sich jedoch schnell hilfsbereit. Er wird einige Helden zu verschiedenen Dorfbewohnern schicken um Kräuter oder Salben zu holen (Hier Name und Beschreibung des Wegs zum Haus ausdenken).</w:t>
+        <w:t xml:space="preserve"> an, so ist dieser zunächst überrascht, zeigt sich jedoch schnell hilfsbereit. Er wird einige Helden zu verschiedenen Dorfbewohnern schicken um </w:t>
+      </w:r>
+      <w:r>
+        <w:rPr>
+          <w:rFonts w:ascii="Bell MT" w:hAnsi="Bell MT" w:cs="Arial"/>
+          <w:sz w:val="24"/>
+          <w:szCs w:val="24"/>
+        </w:rPr>
+        <w:t>Kräuter oder Salben zu holen (Hier Name und Beschreibung des Wegs zum Haus ausdenken).</w:t>
       </w:r>
     </w:p>
     <w:p>
@@ -2724,15 +2731,7 @@
           <w:sz w:val="24"/>
           <w:szCs w:val="24"/>
         </w:rPr>
-        <w:t xml:space="preserve">Danach verbringen die Helden die Nacht im Dorf. Hierbei können sie wahlweise schlafen oder </w:t>
-      </w:r>
-      <w:r>
-        <w:rPr>
-          <w:rFonts w:ascii="Bell MT" w:hAnsi="Bell MT" w:cs="Arial"/>
-          <w:sz w:val="24"/>
-          <w:szCs w:val="24"/>
-        </w:rPr>
-        <w:t xml:space="preserve">einzeln bei dem Mann wache halten. </w:t>
+        <w:t xml:space="preserve">Danach verbringen die Helden die Nacht im Dorf. Hierbei können sie wahlweise schlafen oder einzeln bei dem Mann wache halten. </w:t>
       </w:r>
       <w:proofErr w:type="spellStart"/>
       <w:r>
@@ -2802,25 +2801,7 @@
           <w:sz w:val="24"/>
           <w:szCs w:val="24"/>
         </w:rPr>
-        <w:t xml:space="preserve">ann versuchen ihn davon ab zu halten, jedoch wird er </w:t>
-      </w:r>
-      <w:proofErr w:type="gramStart"/>
-      <w:r>
-        <w:rPr>
-          <w:rFonts w:ascii="Bell MT" w:hAnsi="Bell MT" w:cs="Arial"/>
-          <w:sz w:val="24"/>
-          <w:szCs w:val="24"/>
-        </w:rPr>
-        <w:t>spätestens</w:t>
-      </w:r>
-      <w:proofErr w:type="gramEnd"/>
-      <w:r>
-        <w:rPr>
-          <w:rFonts w:ascii="Bell MT" w:hAnsi="Bell MT" w:cs="Arial"/>
-          <w:sz w:val="24"/>
-          <w:szCs w:val="24"/>
-        </w:rPr>
-        <w:t xml:space="preserve"> wenn der Held seine Gefährten wecken will (Diese müssen wach geschüttelt werden) das Haus verlassen.</w:t>
+        <w:t>ann versuchen ihn davon ab zu halten, jedoch wird er spätestens wenn der Held seine Gefährten wecken will (Diese müssen wach geschüttelt werden) das Haus verlassen.</w:t>
       </w:r>
     </w:p>
     <w:p>
@@ -2990,6 +2971,7 @@
           <w:sz w:val="24"/>
           <w:szCs w:val="24"/>
         </w:rPr>
+        <w:lastRenderedPageBreak/>
         <w:t>Folgendes sagt der Mann während des Gesprächs:</w:t>
       </w:r>
     </w:p>
@@ -3105,25 +3087,7 @@
           <w:sz w:val="24"/>
           <w:szCs w:val="24"/>
         </w:rPr>
-        <w:t xml:space="preserve">Er behauptet er käme von Uthuria und habe nie von einem Kontinent namens </w:t>
-      </w:r>
-      <w:proofErr w:type="spellStart"/>
-      <w:r>
-        <w:rPr>
-          <w:rFonts w:ascii="Bell MT" w:hAnsi="Bell MT" w:cs="Arial"/>
-          <w:sz w:val="24"/>
-          <w:szCs w:val="24"/>
-        </w:rPr>
-        <w:t>Aventurien</w:t>
-      </w:r>
-      <w:proofErr w:type="spellEnd"/>
-      <w:r>
-        <w:rPr>
-          <w:rFonts w:ascii="Bell MT" w:hAnsi="Bell MT" w:cs="Arial"/>
-          <w:sz w:val="24"/>
-          <w:szCs w:val="24"/>
-        </w:rPr>
-        <w:t xml:space="preserve"> gehört zu haben</w:t>
+        <w:t>Er behauptet er käme von Uthuria und habe nie von einem Kontinent namens Aventurien gehört zu haben</w:t>
       </w:r>
     </w:p>
     <w:p>
@@ -3156,8 +3120,6 @@
         </w:rPr>
         <w:t>Stadt,</w:t>
       </w:r>
-      <w:bookmarkStart w:id="0" w:name="_GoBack"/>
-      <w:bookmarkEnd w:id="0"/>
       <w:r>
         <w:rPr>
           <w:rFonts w:ascii="Bell MT" w:hAnsi="Bell MT" w:cs="Arial"/>
@@ -3228,16 +3190,7 @@
           <w:sz w:val="24"/>
           <w:szCs w:val="24"/>
         </w:rPr>
-        <w:t xml:space="preserve">Wenn die Helden die Schattenwesen erwähnen behauptet er solche noch nie gesehen zu haben, jedoch nimmt dies die </w:t>
-      </w:r>
-      <w:r>
-        <w:rPr>
-          <w:rFonts w:ascii="Bell MT" w:hAnsi="Bell MT" w:cs="Arial"/>
-          <w:sz w:val="24"/>
-          <w:szCs w:val="24"/>
-        </w:rPr>
-        <w:lastRenderedPageBreak/>
-        <w:t>Erschwernis von der Menschenkenntnis Probe (Folgt)</w:t>
+        <w:t>Wenn die Helden die Schattenwesen erwähnen behauptet er solche noch nie gesehen zu haben, jedoch nimmt dies die Erschwernis von der Menschenkenntnis Probe (Folgt)</w:t>
       </w:r>
     </w:p>
     <w:p>
@@ -3388,7 +3341,15 @@
           <w:sz w:val="24"/>
           <w:szCs w:val="24"/>
         </w:rPr>
-        <w:t xml:space="preserve">Spätestens wenn er die Kristalle genau zu untersuchen beginnt merken die Helden, dass irgendetwas nicht mit rechten Dingen zu geht. Bedroht man den Mann lange genug, so gibt er zu, dass er diese Wesen schon einmal gesehen hat und zwar auf seinem Heimatkontinent </w:t>
+        <w:t xml:space="preserve">Spätestens wenn er die Kristalle genau zu untersuchen beginnt merken die Helden, dass irgendetwas nicht mit rechten Dingen zu geht. Bedroht man den Mann lange genug, so gibt er zu, dass er diese Wesen schon </w:t>
+      </w:r>
+      <w:r>
+        <w:rPr>
+          <w:rFonts w:ascii="Bell MT" w:hAnsi="Bell MT" w:cs="Arial"/>
+          <w:sz w:val="24"/>
+          <w:szCs w:val="24"/>
+        </w:rPr>
+        <w:t xml:space="preserve">einmal gesehen hat und zwar auf seinem Heimatkontinent </w:t>
       </w:r>
       <w:proofErr w:type="spellStart"/>
       <w:r>
@@ -3560,15 +3521,7 @@
           <w:sz w:val="24"/>
           <w:szCs w:val="24"/>
         </w:rPr>
-        <w:t xml:space="preserve"> dankt euch herzlich für eure Hilfe und gibt euch jeweils zwei Tagesrationen und 1 Dukaten. Der Tag ist sonnig und ihr würdet </w:t>
-      </w:r>
-      <w:r>
-        <w:rPr>
-          <w:rFonts w:ascii="Bell MT" w:hAnsi="Bell MT" w:cs="Arial"/>
-          <w:sz w:val="24"/>
-          <w:szCs w:val="24"/>
-        </w:rPr>
-        <w:t xml:space="preserve">sicherlich weit vor der Nacht in Harben ankommen, wenn da nicht der Alte Mann wäre. </w:t>
+        <w:t xml:space="preserve"> dankt euch herzlich für eure Hilfe und gibt euch jeweils zwei Tagesrationen und 1 Dukaten. Der Tag ist sonnig und ihr würdet sicherlich weit vor der Nacht in Harben ankommen, wenn da nicht der Alte Mann wäre. </w:t>
       </w:r>
     </w:p>
     <w:p>
@@ -3803,6 +3756,7 @@
           <w:sz w:val="24"/>
           <w:szCs w:val="24"/>
         </w:rPr>
+        <w:lastRenderedPageBreak/>
         <w:tab/>
         <w:t>An der alten Straße wohl ein steh’nder Stein</w:t>
       </w:r>
@@ -4080,25 +4034,7 @@
           <w:sz w:val="24"/>
           <w:szCs w:val="24"/>
         </w:rPr>
-        <w:t xml:space="preserve">Plötzlich hört ihr einen euch mittlerweile zu bekannten Schrei, der so klingt, als käme er direkt vom Rande der Lichtung. Doch dieses </w:t>
-      </w:r>
-      <w:proofErr w:type="gramStart"/>
-      <w:r>
-        <w:rPr>
-          <w:rFonts w:ascii="Bell MT" w:hAnsi="Bell MT" w:cs="Arial"/>
-          <w:sz w:val="24"/>
-          <w:szCs w:val="24"/>
-        </w:rPr>
-        <w:t>mal</w:t>
-      </w:r>
-      <w:proofErr w:type="gramEnd"/>
-      <w:r>
-        <w:rPr>
-          <w:rFonts w:ascii="Bell MT" w:hAnsi="Bell MT" w:cs="Arial"/>
-          <w:sz w:val="24"/>
-          <w:szCs w:val="24"/>
-        </w:rPr>
-        <w:t xml:space="preserve"> klingt es irgendwie anders. Zunächst könnt ihr nicht erkennen, worin der Unterschied liegt, doch dann wird es deutlicher: Es ist ein boshaftes Lachen.</w:t>
+        <w:t>Plötzlich hört ihr einen euch mittlerweile zu bekannten Schrei, der so klingt, als käme er direkt vom Rande der Lichtung. Doch dieses mal klingt es irgendwie anders. Zunächst könnt ihr nicht erkennen, worin der Unterschied liegt, doch dann wird es deutlicher: Es ist ein boshaftes Lachen.</w:t>
       </w:r>
     </w:p>
     <w:p>
@@ -4186,16 +4122,7 @@
           <w:sz w:val="24"/>
           <w:szCs w:val="24"/>
         </w:rPr>
-        <w:t xml:space="preserve"> Augen und </w:t>
-      </w:r>
-      <w:r>
-        <w:rPr>
-          <w:rFonts w:ascii="Bell MT" w:hAnsi="Bell MT" w:cs="Arial"/>
-          <w:sz w:val="24"/>
-          <w:szCs w:val="24"/>
-        </w:rPr>
-        <w:lastRenderedPageBreak/>
-        <w:t xml:space="preserve">Ohren überall!“, kichert sie. „Dieses </w:t>
+        <w:t xml:space="preserve"> Augen und Ohren überall!“, kichert sie. „Dieses </w:t>
       </w:r>
       <w:r>
         <w:rPr>
@@ -4371,7 +4298,23 @@
           <w:sz w:val="24"/>
           <w:szCs w:val="24"/>
         </w:rPr>
-        <w:t>Er lebte vor mehreren Generationen auf U</w:t>
+        <w:t>Er lebte</w:t>
+      </w:r>
+      <w:r>
+        <w:rPr>
+          <w:rFonts w:ascii="Bell MT" w:hAnsi="Bell MT" w:cs="Arial"/>
+          <w:sz w:val="24"/>
+          <w:szCs w:val="24"/>
+        </w:rPr>
+        <w:t xml:space="preserve"> </w:t>
+      </w:r>
+      <w:r>
+        <w:rPr>
+          <w:rFonts w:ascii="Bell MT" w:hAnsi="Bell MT" w:cs="Arial"/>
+          <w:sz w:val="24"/>
+          <w:szCs w:val="24"/>
+        </w:rPr>
+        <w:t>auf U</w:t>
       </w:r>
       <w:r>
         <w:rPr>
@@ -4423,7 +4366,23 @@
           <w:sz w:val="24"/>
           <w:szCs w:val="24"/>
         </w:rPr>
-        <w:t>Dabei stieß er auf alte Inschriften, die das Auftauchen der Schattenwesen prophezeite</w:t>
+        <w:t xml:space="preserve">Dabei stieß er auf alte Inschriften, die das Auftauchen </w:t>
+      </w:r>
+      <w:r>
+        <w:rPr>
+          <w:rFonts w:ascii="Bell MT" w:hAnsi="Bell MT" w:cs="Arial"/>
+          <w:sz w:val="24"/>
+          <w:szCs w:val="24"/>
+        </w:rPr>
+        <w:t>des Meisters der</w:t>
+      </w:r>
+      <w:r>
+        <w:rPr>
+          <w:rFonts w:ascii="Bell MT" w:hAnsi="Bell MT" w:cs="Arial"/>
+          <w:sz w:val="24"/>
+          <w:szCs w:val="24"/>
+        </w:rPr>
+        <w:t xml:space="preserve"> Schattenwesen prophezeite</w:t>
       </w:r>
     </w:p>
     <w:p>
@@ -4446,7 +4405,23 @@
           <w:sz w:val="24"/>
           <w:szCs w:val="24"/>
         </w:rPr>
-        <w:t>Er konnte es verhindern, jedoch ist dies das letzte woran er sich erinnert</w:t>
+        <w:t xml:space="preserve">Er konnte es </w:t>
+      </w:r>
+      <w:r>
+        <w:rPr>
+          <w:rFonts w:ascii="Bell MT" w:hAnsi="Bell MT" w:cs="Arial"/>
+          <w:sz w:val="24"/>
+          <w:szCs w:val="24"/>
+        </w:rPr>
+        <w:t xml:space="preserve">durch ein Artefakt </w:t>
+      </w:r>
+      <w:r>
+        <w:rPr>
+          <w:rFonts w:ascii="Bell MT" w:hAnsi="Bell MT" w:cs="Arial"/>
+          <w:sz w:val="24"/>
+          <w:szCs w:val="24"/>
+        </w:rPr>
+        <w:t>verhindern, jedoch ist dies das letzte woran er sich erinnert</w:t>
       </w:r>
     </w:p>
     <w:p>
@@ -4510,6 +4485,16 @@
         </w:rPr>
         <w:t>Die Nacht verläuft ohne Zwischenfälle.</w:t>
       </w:r>
+    </w:p>
+    <w:p>
+      <w:pPr>
+        <w:spacing w:after="40"/>
+        <w:rPr>
+          <w:rFonts w:ascii="Bell MT" w:hAnsi="Bell MT" w:cs="Arial"/>
+          <w:sz w:val="24"/>
+          <w:szCs w:val="24"/>
+        </w:rPr>
+      </w:pPr>
     </w:p>
     <w:p>
       <w:pPr>
@@ -4567,16 +4552,14 @@
         </w:rPr>
         <w:t xml:space="preserve">: Die gesamte Stadt ist auf </w:t>
       </w:r>
-      <w:proofErr w:type="spellStart"/>
-      <w:r>
-        <w:rPr>
-          <w:rFonts w:ascii="Bell MT" w:hAnsi="Bell MT" w:cs="Arial"/>
-          <w:sz w:val="24"/>
-          <w:szCs w:val="24"/>
-        </w:rPr>
-        <w:t>Terassen</w:t>
-      </w:r>
-      <w:proofErr w:type="spellEnd"/>
+      <w:r>
+        <w:rPr>
+          <w:rFonts w:ascii="Bell MT" w:hAnsi="Bell MT" w:cs="Arial"/>
+          <w:sz w:val="24"/>
+          <w:szCs w:val="24"/>
+        </w:rPr>
+        <w:t>Terrassen</w:t>
+      </w:r>
       <w:r>
         <w:rPr>
           <w:rFonts w:ascii="Bell MT" w:hAnsi="Bell MT" w:cs="Arial"/>
@@ -4593,26 +4576,6 @@
         </w:rPr>
         <w:t xml:space="preserve"> Ihr habt keine Zweifel daran, dass ihr hier ein Schiff finden werdet, das euch nach Uthuria bringen kann.</w:t>
       </w:r>
-    </w:p>
-    <w:p>
-      <w:pPr>
-        <w:spacing w:after="40"/>
-        <w:rPr>
-          <w:rFonts w:ascii="Bell MT" w:hAnsi="Bell MT" w:cs="Arial"/>
-          <w:sz w:val="24"/>
-          <w:szCs w:val="24"/>
-        </w:rPr>
-      </w:pPr>
-    </w:p>
-    <w:p>
-      <w:pPr>
-        <w:spacing w:after="40"/>
-        <w:rPr>
-          <w:rFonts w:ascii="Bell MT" w:hAnsi="Bell MT" w:cs="Arial"/>
-          <w:sz w:val="24"/>
-          <w:szCs w:val="24"/>
-        </w:rPr>
-      </w:pPr>
     </w:p>
     <w:p>
       <w:pPr>
@@ -4783,7 +4746,16 @@
           <w:sz w:val="24"/>
           <w:szCs w:val="24"/>
         </w:rPr>
-        <w:t>Enlil wird ihnen erklären, dass sie sich ein Schiff suchen müssen, das sie nach Uthuria bringt.</w:t>
+        <w:t xml:space="preserve">Enlil wird </w:t>
+      </w:r>
+      <w:r>
+        <w:rPr>
+          <w:rFonts w:ascii="Bell MT" w:hAnsi="Bell MT" w:cs="Arial"/>
+          <w:sz w:val="24"/>
+          <w:szCs w:val="24"/>
+        </w:rPr>
+        <w:lastRenderedPageBreak/>
+        <w:t>ihnen erklären, dass sie sich ein Schiff suchen müssen, das sie nach Uthuria bringt.</w:t>
       </w:r>
       <w:r>
         <w:rPr>
@@ -5141,10 +5113,43 @@
         </w:rPr>
         <w:t>) werden viele Proben auf Schleichen, Sich verstecken etc. gewürfelt werden, weshalb sich die Helden dies gut überlegen sollten.</w:t>
       </w:r>
+      <w:r>
+        <w:rPr>
+          <w:rFonts w:ascii="Bell MT" w:hAnsi="Bell MT" w:cs="Arial"/>
+          <w:sz w:val="24"/>
+          <w:szCs w:val="24"/>
+        </w:rPr>
+        <w:t xml:space="preserve"> </w:t>
+      </w:r>
     </w:p>
     <w:p>
       <w:pPr>
         <w:pStyle w:val="Listenabsatz"/>
+        <w:numPr>
+          <w:ilvl w:val="0"/>
+          <w:numId w:val="7"/>
+        </w:numPr>
+        <w:spacing w:after="40"/>
+        <w:rPr>
+          <w:rFonts w:ascii="Bell MT" w:hAnsi="Bell MT" w:cs="Arial"/>
+          <w:b/>
+          <w:sz w:val="24"/>
+          <w:szCs w:val="24"/>
+        </w:rPr>
+      </w:pPr>
+      <w:r>
+        <w:rPr>
+          <w:rFonts w:ascii="Bell MT" w:hAnsi="Bell MT" w:cs="Arial"/>
+          <w:b/>
+          <w:sz w:val="24"/>
+          <w:szCs w:val="24"/>
+        </w:rPr>
+        <w:t>Einen Investor finden</w:t>
+      </w:r>
+    </w:p>
+    <w:p>
+      <w:pPr>
+        <w:pStyle w:val="Listenabsatz"/>
         <w:spacing w:after="40"/>
         <w:ind w:left="360"/>
         <w:rPr>
@@ -5153,23 +5158,42 @@
           <w:szCs w:val="24"/>
         </w:rPr>
       </w:pPr>
-    </w:p>
-    <w:p>
-      <w:pPr>
-        <w:spacing w:after="40"/>
-        <w:rPr>
-          <w:rFonts w:ascii="Bell MT" w:hAnsi="Bell MT" w:cs="Arial"/>
-          <w:sz w:val="24"/>
-          <w:szCs w:val="24"/>
-        </w:rPr>
-      </w:pPr>
-      <w:r>
-        <w:rPr>
-          <w:rFonts w:ascii="Bell MT" w:hAnsi="Bell MT" w:cs="Arial"/>
-          <w:sz w:val="24"/>
-          <w:szCs w:val="24"/>
-        </w:rPr>
-        <w:lastRenderedPageBreak/>
+      <w:r>
+        <w:rPr>
+          <w:rFonts w:ascii="Bell MT" w:hAnsi="Bell MT" w:cs="Arial"/>
+          <w:sz w:val="24"/>
+          <w:szCs w:val="24"/>
+        </w:rPr>
+        <w:t>Die Helden können versuchen einen Investor auf zu treiben, der ihnen Geld für ein Schiff zur Verfügung stellt.</w:t>
+      </w:r>
+    </w:p>
+    <w:p>
+      <w:pPr>
+        <w:pStyle w:val="Listenabsatz"/>
+        <w:spacing w:after="40"/>
+        <w:ind w:left="360"/>
+        <w:rPr>
+          <w:rFonts w:ascii="Bell MT" w:hAnsi="Bell MT" w:cs="Arial"/>
+          <w:sz w:val="24"/>
+          <w:szCs w:val="24"/>
+        </w:rPr>
+      </w:pPr>
+    </w:p>
+    <w:p>
+      <w:pPr>
+        <w:spacing w:after="40"/>
+        <w:rPr>
+          <w:rFonts w:ascii="Bell MT" w:hAnsi="Bell MT" w:cs="Arial"/>
+          <w:sz w:val="24"/>
+          <w:szCs w:val="24"/>
+        </w:rPr>
+      </w:pPr>
+      <w:r>
+        <w:rPr>
+          <w:rFonts w:ascii="Bell MT" w:hAnsi="Bell MT" w:cs="Arial"/>
+          <w:sz w:val="24"/>
+          <w:szCs w:val="24"/>
+        </w:rPr>
         <w:t>Vorräte müssen die Helden für 70D bei einem Händler kaufen. Mit einer passenden Probe (Handeln, Bedrohen, etc.) lässt sich der Preis nach Ermessen des Meisters jedoch auf bis zu 40D reduzieren.</w:t>
       </w:r>
     </w:p>
@@ -5489,15 +5513,7 @@
           <w:sz w:val="24"/>
           <w:szCs w:val="24"/>
         </w:rPr>
-        <w:t xml:space="preserve">An Bord des Schiffes befindet sich außerdem eine Angel und genügend Gegenstände, um mit einer </w:t>
-      </w:r>
-      <w:r>
-        <w:rPr>
-          <w:rFonts w:ascii="Bell MT" w:hAnsi="Bell MT" w:cs="Arial"/>
-          <w:sz w:val="24"/>
-          <w:szCs w:val="24"/>
-        </w:rPr>
-        <w:t>Probe auf Holzbearbeitung eine zweite Angel zu bauen.</w:t>
+        <w:t>An Bord des Schiffes befindet sich außerdem eine Angel und genügend Gegenstände, um mit einer Probe auf Holzbearbeitung eine zweite Angel zu bauen.</w:t>
       </w:r>
     </w:p>
     <w:p>
@@ -5558,6 +5574,7 @@
           <w:sz w:val="24"/>
           <w:szCs w:val="24"/>
         </w:rPr>
+        <w:lastRenderedPageBreak/>
         <w:t>-1 TR * Spielerzahl</w:t>
       </w:r>
     </w:p>
@@ -5930,23 +5947,13 @@
         </w:rPr>
         <w:t xml:space="preserve">                                                      </w:t>
       </w:r>
-      <w:proofErr w:type="gramStart"/>
-      <w:r>
-        <w:rPr>
-          <w:rFonts w:ascii="Bell MT" w:hAnsi="Bell MT" w:cs="Arial"/>
-          <w:sz w:val="24"/>
-          <w:szCs w:val="24"/>
-        </w:rPr>
-        <w:t>Sollte</w:t>
-      </w:r>
-      <w:proofErr w:type="gramEnd"/>
-      <w:r>
-        <w:rPr>
-          <w:rFonts w:ascii="Bell MT" w:hAnsi="Bell MT" w:cs="Arial"/>
-          <w:sz w:val="24"/>
-          <w:szCs w:val="24"/>
-        </w:rPr>
-        <w:t xml:space="preserve"> ein Held sich entscheiden zu Kochen, so muss er darauf eine Probe würfeln. Gelingt diese, so erhält die Gruppe </w:t>
+      <w:r>
+        <w:rPr>
+          <w:rFonts w:ascii="Bell MT" w:hAnsi="Bell MT" w:cs="Arial"/>
+          <w:sz w:val="24"/>
+          <w:szCs w:val="24"/>
+        </w:rPr>
+        <w:t xml:space="preserve">Sollte ein Held sich entscheiden zu Kochen, so muss er darauf eine Probe würfeln. Gelingt diese, so erhält die Gruppe </w:t>
       </w:r>
       <w:r>
         <w:rPr>
@@ -6372,7 +6379,6 @@
           <w:sz w:val="24"/>
           <w:szCs w:val="24"/>
         </w:rPr>
-        <w:lastRenderedPageBreak/>
         <w:t>Zusätzliche Events:</w:t>
       </w:r>
     </w:p>
@@ -7057,32 +7063,63 @@
           <w:sz w:val="24"/>
           <w:szCs w:val="24"/>
         </w:rPr>
-        <w:t xml:space="preserve">Sollte keine Nahrung mehr vorhanden sein, so werden alle Würfe um 2 erschwert und die Helden nehmen </w:t>
-      </w:r>
-      <w:r>
-        <w:rPr>
-          <w:rFonts w:ascii="Bell MT" w:hAnsi="Bell MT" w:cs="Arial"/>
-          <w:i/>
-          <w:sz w:val="24"/>
-          <w:szCs w:val="24"/>
-        </w:rPr>
-        <w:t>1W6+3</w:t>
-      </w:r>
-      <w:r>
-        <w:rPr>
-          <w:rFonts w:ascii="Bell MT" w:hAnsi="Bell MT" w:cs="Arial"/>
-          <w:sz w:val="24"/>
-          <w:szCs w:val="24"/>
-        </w:rPr>
-        <w:t xml:space="preserve"> Schaden pro Tag</w:t>
-      </w:r>
-      <w:r>
-        <w:rPr>
-          <w:rFonts w:ascii="Bell MT" w:hAnsi="Bell MT" w:cs="Arial"/>
-          <w:sz w:val="24"/>
-          <w:szCs w:val="24"/>
-        </w:rPr>
-        <w:t>.</w:t>
+        <w:t xml:space="preserve">Sollte keine Nahrung mehr vorhanden sein, </w:t>
+      </w:r>
+      <w:r>
+        <w:rPr>
+          <w:rFonts w:ascii="Bell MT" w:hAnsi="Bell MT" w:cs="Arial"/>
+          <w:sz w:val="24"/>
+          <w:szCs w:val="24"/>
+        </w:rPr>
+        <w:t>so sind die Helden verschwenderisch mit ihren Vorräten umgegangen und müssen diese rationieren, weshalb alle Würfe</w:t>
+      </w:r>
+      <w:r>
+        <w:rPr>
+          <w:rFonts w:ascii="Bell MT" w:hAnsi="Bell MT" w:cs="Arial"/>
+          <w:sz w:val="24"/>
+          <w:szCs w:val="24"/>
+        </w:rPr>
+        <w:t xml:space="preserve"> um 2 erschwert</w:t>
+      </w:r>
+      <w:r>
+        <w:rPr>
+          <w:rFonts w:ascii="Bell MT" w:hAnsi="Bell MT" w:cs="Arial"/>
+          <w:sz w:val="24"/>
+          <w:szCs w:val="24"/>
+        </w:rPr>
+        <w:t xml:space="preserve"> werden</w:t>
+      </w:r>
+      <w:r>
+        <w:rPr>
+          <w:rFonts w:ascii="Bell MT" w:hAnsi="Bell MT" w:cs="Arial"/>
+          <w:sz w:val="24"/>
+          <w:szCs w:val="24"/>
+        </w:rPr>
+        <w:t xml:space="preserve"> und die Helden </w:t>
+      </w:r>
+      <w:r>
+        <w:rPr>
+          <w:rFonts w:ascii="Bell MT" w:hAnsi="Bell MT" w:cs="Arial"/>
+          <w:sz w:val="24"/>
+          <w:szCs w:val="24"/>
+        </w:rPr>
+        <w:t>pro Tag 1W</w:t>
+      </w:r>
+      <w:r>
+        <w:rPr>
+          <w:rFonts w:ascii="Bell MT" w:hAnsi="Bell MT" w:cs="Arial"/>
+          <w:sz w:val="24"/>
+          <w:szCs w:val="24"/>
+        </w:rPr>
+        <w:t>4</w:t>
+      </w:r>
+      <w:r>
+        <w:rPr>
+          <w:rFonts w:ascii="Bell MT" w:hAnsi="Bell MT" w:cs="Arial"/>
+          <w:sz w:val="24"/>
+          <w:szCs w:val="24"/>
+        </w:rPr>
+        <w:t xml:space="preserve"> Schaden nehmen.</w:t>
       </w:r>
     </w:p>
     <w:p>
@@ -7224,25 +7261,7 @@
           <w:sz w:val="24"/>
           <w:szCs w:val="24"/>
         </w:rPr>
-        <w:t xml:space="preserve"> und sie müssen </w:t>
-      </w:r>
-      <w:proofErr w:type="gramStart"/>
-      <w:r>
-        <w:rPr>
-          <w:rFonts w:ascii="Bell MT" w:hAnsi="Bell MT" w:cs="Arial"/>
-          <w:sz w:val="24"/>
-          <w:szCs w:val="24"/>
-        </w:rPr>
-        <w:t>alle regelmäßige Proben</w:t>
-      </w:r>
-      <w:proofErr w:type="gramEnd"/>
-      <w:r>
-        <w:rPr>
-          <w:rFonts w:ascii="Bell MT" w:hAnsi="Bell MT" w:cs="Arial"/>
-          <w:sz w:val="24"/>
-          <w:szCs w:val="24"/>
-        </w:rPr>
-        <w:t xml:space="preserve"> auf </w:t>
+        <w:t xml:space="preserve"> und sie müssen alle regelmäßige Proben auf </w:t>
       </w:r>
       <w:r>
         <w:rPr>
@@ -7337,15 +7356,7 @@
           <w:sz w:val="24"/>
           <w:szCs w:val="24"/>
         </w:rPr>
-        <w:t xml:space="preserve">Der Sturm ist zu viel für euch. Ohne eine Crew ist es für euch beinahe nicht möglich das Schiff </w:t>
-      </w:r>
-      <w:r>
-        <w:rPr>
-          <w:rFonts w:ascii="Bell MT" w:hAnsi="Bell MT" w:cs="Arial"/>
-          <w:sz w:val="24"/>
-          <w:szCs w:val="24"/>
-        </w:rPr>
-        <w:t>unter Kontrolle zu halten, doch ihr gebt trotzdem weiterhin euer bestes.</w:t>
+        <w:t>Der Sturm ist zu viel für euch. Ohne eine Crew ist es für euch beinahe nicht möglich das Schiff unter Kontrolle zu halten, doch ihr gebt trotzdem weiterhin euer bestes.</w:t>
       </w:r>
       <w:r>
         <w:rPr>
@@ -7369,33 +7380,39 @@
           <w:sz w:val="24"/>
           <w:szCs w:val="24"/>
         </w:rPr>
-        <w:t xml:space="preserve"> Als ihr euch umseht bemerkt ihr es: Ein schattenhaftes Wesen umkreist euer Schiff in einiger Entfernung. Als es mitbekommt, </w:t>
-      </w:r>
-      <w:proofErr w:type="gramStart"/>
-      <w:r>
-        <w:rPr>
-          <w:rFonts w:ascii="Bell MT" w:hAnsi="Bell MT" w:cs="Arial"/>
-          <w:sz w:val="24"/>
-          <w:szCs w:val="24"/>
-        </w:rPr>
-        <w:t>das</w:t>
-      </w:r>
-      <w:proofErr w:type="gramEnd"/>
-      <w:r>
-        <w:rPr>
-          <w:rFonts w:ascii="Bell MT" w:hAnsi="Bell MT" w:cs="Arial"/>
-          <w:sz w:val="24"/>
-          <w:szCs w:val="24"/>
-        </w:rPr>
-        <w:t xml:space="preserve"> ihr es bemerkt habt, taucht es ab, woraufhin sich ein riesiger dunkler Fleck bildet</w:t>
-      </w:r>
-      <w:r>
-        <w:rPr>
-          <w:rFonts w:ascii="Bell MT" w:hAnsi="Bell MT" w:cs="Arial"/>
-          <w:sz w:val="24"/>
-          <w:szCs w:val="24"/>
-        </w:rPr>
-        <w:t xml:space="preserve"> – und er bewegt sich auf euch zu.</w:t>
+        <w:t xml:space="preserve"> Als ihr euch umseht bemerkt ihr es: Ein schattenhaftes Wesen umkreist euer Schiff in einiger Entfernung. Als es mitbekommt, das ihr es bemerkt habt, taucht es ab, </w:t>
+      </w:r>
+      <w:r>
+        <w:rPr>
+          <w:rFonts w:ascii="Bell MT" w:hAnsi="Bell MT" w:cs="Arial"/>
+          <w:sz w:val="24"/>
+          <w:szCs w:val="24"/>
+        </w:rPr>
+        <w:t>woraufhin eine Riesige Welle entsteht</w:t>
+      </w:r>
+      <w:r>
+        <w:rPr>
+          <w:rFonts w:ascii="Bell MT" w:hAnsi="Bell MT" w:cs="Arial"/>
+          <w:sz w:val="24"/>
+          <w:szCs w:val="24"/>
+        </w:rPr>
+        <w:t xml:space="preserve"> – und </w:t>
+      </w:r>
+      <w:r>
+        <w:rPr>
+          <w:rFonts w:ascii="Bell MT" w:hAnsi="Bell MT" w:cs="Arial"/>
+          <w:sz w:val="24"/>
+          <w:szCs w:val="24"/>
+        </w:rPr>
+        <w:t>sie</w:t>
+      </w:r>
+      <w:r>
+        <w:rPr>
+          <w:rFonts w:ascii="Bell MT" w:hAnsi="Bell MT" w:cs="Arial"/>
+          <w:sz w:val="24"/>
+          <w:szCs w:val="24"/>
+        </w:rPr>
+        <w:t xml:space="preserve"> bewegt sich auf euch zu.</w:t>
       </w:r>
     </w:p>
     <w:p>
@@ -7553,7 +7570,7 @@
           <w:sz w:val="24"/>
           <w:szCs w:val="24"/>
         </w:rPr>
-        <w:t>Der Fleck ist jetzt direkt neben eurem Schiff. Und er ist noch größer als er am Anfang aussah. Auf einmal schießt dort ein riesiges schlangenartiges Wesen aus dem Wasser – ein Seeungeheuer. Es stürzt sich auf euer Schiff und zerschmettert es mit seinem riesigen Maul.</w:t>
+        <w:t>Die Welle hat euch erreicht. Sie hebt euer Schiff hoch, als wäre es nichts und schleudert euch dann kopfüber zurück auf das Meer. „Haltet euch irgendwo fest!“, ruft</w:t>
       </w:r>
     </w:p>
     <w:p>
@@ -7711,7 +7728,15 @@
           <w:sz w:val="24"/>
           <w:szCs w:val="24"/>
         </w:rPr>
-        <w:t>Die Helden sind alleine oder in zweier Gruppen unterwegs und auch Enlil ist mit einem Helden unterwegs</w:t>
+        <w:t xml:space="preserve">Die Helden sind alleine oder in zweier Gruppen unterwegs und auch Enlil ist mit </w:t>
+      </w:r>
+      <w:r>
+        <w:rPr>
+          <w:rFonts w:ascii="Bell MT" w:hAnsi="Bell MT" w:cs="Arial"/>
+          <w:sz w:val="24"/>
+          <w:szCs w:val="24"/>
+        </w:rPr>
+        <w:t>einem Helden unterwegs</w:t>
       </w:r>
       <w:r>
         <w:rPr>
@@ -7727,7 +7752,17 @@
           <w:sz w:val="24"/>
           <w:szCs w:val="24"/>
         </w:rPr>
-        <w:t xml:space="preserve">. Dabei müssen sie darauf achten sich nicht von den Handlungen der anderen beeinflussen zu lassen. Enlil wird sich den Handlungen des </w:t>
+        <w:t xml:space="preserve">. Dabei müssen sie darauf </w:t>
+      </w:r>
+      <w:bookmarkStart w:id="0" w:name="_GoBack"/>
+      <w:bookmarkEnd w:id="0"/>
+      <w:r>
+        <w:rPr>
+          <w:rFonts w:ascii="Bell MT" w:hAnsi="Bell MT" w:cs="Arial"/>
+          <w:sz w:val="24"/>
+          <w:szCs w:val="24"/>
+        </w:rPr>
+        <w:t xml:space="preserve">achten sich nicht von den Handlungen der anderen beeinflussen zu lassen. Enlil wird sich den Handlungen des </w:t>
       </w:r>
       <w:r>
         <w:rPr>
@@ -7751,16 +7786,7 @@
           <w:sz w:val="24"/>
           <w:szCs w:val="24"/>
         </w:rPr>
-        <w:t xml:space="preserve"> Unterwegs </w:t>
-      </w:r>
-      <w:r>
-        <w:rPr>
-          <w:rFonts w:ascii="Bell MT" w:hAnsi="Bell MT" w:cs="Arial"/>
-          <w:sz w:val="24"/>
-          <w:szCs w:val="24"/>
-        </w:rPr>
-        <w:lastRenderedPageBreak/>
-        <w:t>können die Helden Quellen</w:t>
+        <w:t xml:space="preserve"> Unterwegs können die Helden Quellen</w:t>
       </w:r>
       <w:r>
         <w:rPr>
@@ -8128,6 +8154,7 @@
           <w:sz w:val="24"/>
           <w:szCs w:val="24"/>
         </w:rPr>
+        <w:lastRenderedPageBreak/>
         <w:t>Plötzlich lichtet sich der Urwald vor eu</w:t>
       </w:r>
       <w:r>
@@ -8196,15 +8223,7 @@
           <w:sz w:val="24"/>
           <w:szCs w:val="24"/>
         </w:rPr>
-        <w:t xml:space="preserve">Sollten sich die Helden nicht entscheiden zu Höhle hinab zu klettern, so verbringen sie die </w:t>
-      </w:r>
-      <w:r>
-        <w:rPr>
-          <w:rFonts w:ascii="Bell MT" w:hAnsi="Bell MT" w:cs="Arial"/>
-          <w:sz w:val="24"/>
-          <w:szCs w:val="24"/>
-        </w:rPr>
-        <w:t>Nacht im Freien und können erneut nach Nahrung suchen (Dieses mal kann auch ein Wildschwein gefunden werden) und ein Lager aufbauen. Enlil wird vorschlagen, die sich der Höhle bei Nacht zu nähern, um den Einwohner zu überraschen.</w:t>
+        <w:t>Sollten sich die Helden nicht entscheiden zu Höhle hinab zu klettern, so verbringen sie die Nacht im Freien und können erneut nach Nahrung suchen (Dieses mal kann auch ein Wildschwein gefunden werden) und ein Lager aufbauen. Enlil wird vorschlagen, die sich der Höhle bei Nacht zu nähern, um den Einwohner zu überraschen.</w:t>
       </w:r>
     </w:p>
     <w:p>
@@ -8508,26 +8527,6 @@
         </w:rPr>
         <w:t>„Wer seid ihr? Was tut ihr hier? Verlasst sofort meine Höhle!“, hört ihr plötzlich eine Gestalt schreien. Ihr seht euch um: In einem Durchgang steht ein Mann. Er ist nicht besonders groß und scheint schon länger auf dieser Insel zu leben, was seine teilweise kaputte Kleidung nahelegt. „Gut, wenn ihr nicht gehen wollt muss ich euch wohl vertreiben!“, schreit er.</w:t>
       </w:r>
-    </w:p>
-    <w:p>
-      <w:pPr>
-        <w:spacing w:after="40"/>
-        <w:rPr>
-          <w:rFonts w:ascii="Bell MT" w:hAnsi="Bell MT" w:cs="Arial"/>
-          <w:sz w:val="24"/>
-          <w:szCs w:val="24"/>
-        </w:rPr>
-      </w:pPr>
-    </w:p>
-    <w:p>
-      <w:pPr>
-        <w:spacing w:after="40"/>
-        <w:rPr>
-          <w:rFonts w:ascii="Bell MT" w:hAnsi="Bell MT" w:cs="Arial"/>
-          <w:sz w:val="24"/>
-          <w:szCs w:val="24"/>
-        </w:rPr>
-      </w:pPr>
     </w:p>
     <w:p>
       <w:pPr>
@@ -8622,17 +8621,7 @@
           <w:szCs w:val="24"/>
           <w:lang w:val="en-US"/>
         </w:rPr>
-        <w:t xml:space="preserve"> </w:t>
-      </w:r>
-      <w:proofErr w:type="gramStart"/>
-      <w:r>
-        <w:rPr>
-          <w:rFonts w:ascii="Calibri" w:hAnsi="Calibri" w:cs="Arial"/>
-          <w:sz w:val="24"/>
-          <w:szCs w:val="24"/>
-          <w:lang w:val="en-US"/>
-        </w:rPr>
-        <w:t xml:space="preserve">13  </w:t>
+        <w:t xml:space="preserve"> 13  </w:t>
       </w:r>
       <w:r>
         <w:rPr>
@@ -8644,7 +8633,6 @@
         </w:rPr>
         <w:t>LeP</w:t>
       </w:r>
-      <w:proofErr w:type="gramEnd"/>
       <w:r>
         <w:rPr>
           <w:rFonts w:ascii="Calibri" w:hAnsi="Calibri" w:cs="Arial"/>
@@ -8776,7 +8764,6 @@
         </w:rPr>
         <w:t xml:space="preserve">    </w:t>
       </w:r>
-      <w:proofErr w:type="gramStart"/>
       <w:r>
         <w:rPr>
           <w:rFonts w:ascii="Calibri" w:hAnsi="Calibri" w:cs="Arial"/>
@@ -8805,7 +8792,6 @@
         </w:rPr>
         <w:t>TP</w:t>
       </w:r>
-      <w:proofErr w:type="gramEnd"/>
       <w:r>
         <w:rPr>
           <w:rFonts w:ascii="Calibri" w:hAnsi="Calibri" w:cs="Arial"/>
@@ -8953,7 +8939,6 @@
           <w:sz w:val="24"/>
           <w:szCs w:val="24"/>
         </w:rPr>
-        <w:lastRenderedPageBreak/>
         <w:t>Der Alch</w:t>
       </w:r>
       <w:r>
@@ -9021,36 +9006,6 @@
         </w:rPr>
         <w:t>)</w:t>
       </w:r>
-    </w:p>
-    <w:p>
-      <w:pPr>
-        <w:spacing w:after="40"/>
-        <w:rPr>
-          <w:rFonts w:ascii="Bell MT" w:hAnsi="Bell MT" w:cs="Arial"/>
-          <w:sz w:val="24"/>
-          <w:szCs w:val="24"/>
-        </w:rPr>
-      </w:pPr>
-    </w:p>
-    <w:p>
-      <w:pPr>
-        <w:spacing w:after="40"/>
-        <w:rPr>
-          <w:rFonts w:ascii="Bell MT" w:hAnsi="Bell MT" w:cs="Arial"/>
-          <w:sz w:val="24"/>
-          <w:szCs w:val="24"/>
-        </w:rPr>
-      </w:pPr>
-    </w:p>
-    <w:p>
-      <w:pPr>
-        <w:spacing w:after="40"/>
-        <w:rPr>
-          <w:rFonts w:ascii="Bell MT" w:hAnsi="Bell MT" w:cs="Arial"/>
-          <w:sz w:val="24"/>
-          <w:szCs w:val="24"/>
-        </w:rPr>
-      </w:pPr>
     </w:p>
     <w:p>
       <w:pPr>
@@ -9385,6 +9340,7 @@
           <w:sz w:val="24"/>
           <w:szCs w:val="24"/>
         </w:rPr>
+        <w:lastRenderedPageBreak/>
         <w:t>Er selber kann sich kein besseres Leben als das, das er führt vorstellen</w:t>
       </w:r>
     </w:p>
@@ -9547,15 +9503,23 @@
           <w:sz w:val="24"/>
           <w:szCs w:val="24"/>
         </w:rPr>
-        <w:t xml:space="preserve">Mit den Worten „Hier, die werden euch helfen unter Wasser zu Atmen.“ zieht er einige blaue Tränke aus seiner Tasche. „Und das hier“ sagt er </w:t>
-      </w:r>
-      <w:r>
-        <w:rPr>
-          <w:rFonts w:ascii="Bell MT" w:hAnsi="Bell MT" w:cs="Arial"/>
-          <w:sz w:val="24"/>
-          <w:szCs w:val="24"/>
-        </w:rPr>
-        <w:t>und zieht ein kleines Kästchen aus seiner Tasche, „Wird das Schiff nach oben holen. Befestigt es am Mast und drückt auf den Knopf. Ist ganz einfach! Los beeilt euch!“ (</w:t>
+        <w:t xml:space="preserve">Mit den Worten „Hier, die werden euch helfen unter Wasser zu Atmen.“ zieht er einige </w:t>
+      </w:r>
+      <w:r>
+        <w:rPr>
+          <w:rFonts w:ascii="Bell MT" w:hAnsi="Bell MT" w:cs="Arial"/>
+          <w:sz w:val="24"/>
+          <w:szCs w:val="24"/>
+        </w:rPr>
+        <w:t>Geräte und Tränke aus der Tasche</w:t>
+      </w:r>
+      <w:r>
+        <w:rPr>
+          <w:rFonts w:ascii="Bell MT" w:hAnsi="Bell MT" w:cs="Arial"/>
+          <w:sz w:val="24"/>
+          <w:szCs w:val="24"/>
+        </w:rPr>
+        <w:t>. „Und das hier“ sagt er und zieht ein kleines Kästchen aus seiner Tasche, „Wird das Schiff nach oben holen. Befestigt es am Mast und drückt auf den Knopf. Ist ganz einfach! Los beeilt euch!“ (</w:t>
       </w:r>
       <w:r>
         <w:rPr>
@@ -9596,7 +9560,39 @@
           <w:sz w:val="24"/>
           <w:szCs w:val="24"/>
         </w:rPr>
-        <w:t xml:space="preserve"> trinkt die Tränke und beginnt ins Wasser zu waten. Als es tief genug ist taucht ihr ab und stellt fest, dass die Tränke tatsächlich das tun, was sie tun sollen. Es ist zwar etwas gewöhnungsbedürftig, doch ihr könnt tatsächlich unter Wasser atmen.</w:t>
+        <w:t xml:space="preserve"> </w:t>
+      </w:r>
+      <w:r>
+        <w:rPr>
+          <w:rFonts w:ascii="Bell MT" w:hAnsi="Bell MT" w:cs="Arial"/>
+          <w:sz w:val="24"/>
+          <w:szCs w:val="24"/>
+        </w:rPr>
+        <w:t>nehmt die Geräte in den Mund und beginnt ins Wasser zu waten</w:t>
+      </w:r>
+      <w:r>
+        <w:rPr>
+          <w:rFonts w:ascii="Bell MT" w:hAnsi="Bell MT" w:cs="Arial"/>
+          <w:sz w:val="24"/>
+          <w:szCs w:val="24"/>
+        </w:rPr>
+        <w:t xml:space="preserve">. Als es tief genug ist taucht ihr ab und stellt fest, dass die </w:t>
+      </w:r>
+      <w:r>
+        <w:rPr>
+          <w:rFonts w:ascii="Bell MT" w:hAnsi="Bell MT" w:cs="Arial"/>
+          <w:sz w:val="24"/>
+          <w:szCs w:val="24"/>
+        </w:rPr>
+        <w:t xml:space="preserve">Geräte euch auf wundersame Weise tatsächlich mit Luft versorgen. </w:t>
+      </w:r>
+      <w:r>
+        <w:rPr>
+          <w:rFonts w:ascii="Bell MT" w:hAnsi="Bell MT" w:cs="Arial"/>
+          <w:sz w:val="24"/>
+          <w:szCs w:val="24"/>
+        </w:rPr>
+        <w:t>Es ist zwar etwas gewöhnungsbedürftig, doch ihr könnt tatsächlich unter Wasser atmen.</w:t>
       </w:r>
       <w:r>
         <w:rPr>
@@ -9748,17 +9744,7 @@
           <w:szCs w:val="24"/>
           <w:lang w:val="en-US"/>
         </w:rPr>
-        <w:t xml:space="preserve">  </w:t>
-      </w:r>
-      <w:proofErr w:type="gramStart"/>
-      <w:r>
-        <w:rPr>
-          <w:rFonts w:ascii="Calibri" w:hAnsi="Calibri" w:cs="Arial"/>
-          <w:sz w:val="24"/>
-          <w:szCs w:val="24"/>
-          <w:lang w:val="en-US"/>
-        </w:rPr>
-        <w:t xml:space="preserve">7  </w:t>
+        <w:t xml:space="preserve">  7  </w:t>
       </w:r>
       <w:r>
         <w:rPr>
@@ -9770,7 +9756,6 @@
         </w:rPr>
         <w:t>LeP</w:t>
       </w:r>
-      <w:proofErr w:type="gramEnd"/>
       <w:r>
         <w:rPr>
           <w:rFonts w:ascii="Calibri" w:hAnsi="Calibri" w:cs="Arial"/>
@@ -9973,16 +9958,7 @@
           <w:sz w:val="24"/>
           <w:szCs w:val="24"/>
         </w:rPr>
-        <w:t xml:space="preserve">   </w:t>
-      </w:r>
-      <w:proofErr w:type="gramStart"/>
-      <w:r>
-        <w:rPr>
-          <w:rFonts w:ascii="Calibri" w:hAnsi="Calibri" w:cs="Arial"/>
-          <w:sz w:val="24"/>
-          <w:szCs w:val="24"/>
-        </w:rPr>
-        <w:t xml:space="preserve">4  </w:t>
+        <w:t xml:space="preserve">   4  </w:t>
       </w:r>
       <w:r>
         <w:rPr>
@@ -9993,7 +9969,6 @@
         </w:rPr>
         <w:t>MR</w:t>
       </w:r>
-      <w:proofErr w:type="gramEnd"/>
       <w:r>
         <w:rPr>
           <w:rFonts w:ascii="Calibri" w:hAnsi="Calibri" w:cs="Arial"/>
@@ -10268,16 +10243,7 @@
           <w:sz w:val="24"/>
           <w:szCs w:val="24"/>
         </w:rPr>
-        <w:t xml:space="preserve">, bis sie das Schiff schließlich komplett umhüllt. Dann beginnt ihr aufwärts zu schweben, bis ihr schließlich an der </w:t>
-      </w:r>
-      <w:r>
-        <w:rPr>
-          <w:rFonts w:ascii="Bell MT" w:hAnsi="Bell MT" w:cs="Arial"/>
-          <w:sz w:val="24"/>
-          <w:szCs w:val="24"/>
-        </w:rPr>
-        <w:lastRenderedPageBreak/>
-        <w:t xml:space="preserve">Oberfläche ankommt. Erstaunlicher weise scheint das Gerät auch die Planken härter gemacht zu haben. Sie sehen zwar noch immer </w:t>
+        <w:t xml:space="preserve">, bis sie das Schiff schließlich komplett umhüllt. Dann beginnt ihr aufwärts zu schweben, bis ihr schließlich an der Oberfläche ankommt. Erstaunlicher weise scheint das Gerät auch die Planken härter gemacht zu haben. Sie sehen zwar noch immer </w:t>
       </w:r>
       <w:r>
         <w:rPr>
@@ -10545,25 +10511,16 @@
           <w:sz w:val="24"/>
           <w:szCs w:val="24"/>
         </w:rPr>
-        <w:t xml:space="preserve">, doch er fasst sich schnell und schreit: „Ich werde diese Insel verlassen und nach </w:t>
-      </w:r>
-      <w:proofErr w:type="spellStart"/>
-      <w:r>
-        <w:rPr>
-          <w:rFonts w:ascii="Bell MT" w:hAnsi="Bell MT" w:cs="Arial"/>
-          <w:sz w:val="24"/>
-          <w:szCs w:val="24"/>
-        </w:rPr>
-        <w:t>Aventurien</w:t>
-      </w:r>
-      <w:proofErr w:type="spellEnd"/>
-      <w:r>
-        <w:rPr>
-          <w:rFonts w:ascii="Bell MT" w:hAnsi="Bell MT" w:cs="Arial"/>
-          <w:sz w:val="24"/>
-          <w:szCs w:val="24"/>
-        </w:rPr>
-        <w:t xml:space="preserve"> zurückkehren. Und ihr werdet mich nicht daran hindern.“ Dann greift er zu einigen Tränken. Doch dieses Mal wirft er sie nicht, sondern trink sie selbst. Das Ergebnis ist erschreckend: Er beginnt auf eine Größe von fast drei Schritt zu wachsen, wird muskulös und unglaublich schnell.</w:t>
+        <w:t xml:space="preserve">, doch er fasst sich schnell und schreit: „Ich werde diese Insel verlassen und nach Aventurien </w:t>
+      </w:r>
+      <w:r>
+        <w:rPr>
+          <w:rFonts w:ascii="Bell MT" w:hAnsi="Bell MT" w:cs="Arial"/>
+          <w:sz w:val="24"/>
+          <w:szCs w:val="24"/>
+        </w:rPr>
+        <w:lastRenderedPageBreak/>
+        <w:t>zurückkehren. Und ihr werdet mich nicht daran hindern.“ Dann greift er zu einigen Tränken. Doch dieses Mal wirft er sie nicht, sondern trink sie selbst. Das Ergebnis ist erschreckend: Er beginnt auf eine Größe von fast drei Schritt zu wachsen, wird muskulös und unglaublich schnell.</w:t>
       </w:r>
       <w:r>
         <w:rPr>
@@ -10659,17 +10616,7 @@
           <w:szCs w:val="24"/>
           <w:lang w:val="en-US"/>
         </w:rPr>
-        <w:t xml:space="preserve">  </w:t>
-      </w:r>
-      <w:proofErr w:type="gramStart"/>
-      <w:r>
-        <w:rPr>
-          <w:rFonts w:ascii="Calibri" w:hAnsi="Calibri" w:cs="Arial"/>
-          <w:sz w:val="24"/>
-          <w:szCs w:val="24"/>
-          <w:lang w:val="en-US"/>
-        </w:rPr>
-        <w:t xml:space="preserve">20  </w:t>
+        <w:t xml:space="preserve">  20  </w:t>
       </w:r>
       <w:r>
         <w:rPr>
@@ -10681,7 +10628,6 @@
         </w:rPr>
         <w:t>LeP</w:t>
       </w:r>
-      <w:proofErr w:type="gramEnd"/>
       <w:r>
         <w:rPr>
           <w:rFonts w:ascii="Calibri" w:hAnsi="Calibri" w:cs="Arial"/>
@@ -10747,17 +10693,7 @@
           <w:szCs w:val="24"/>
           <w:lang w:val="en-US"/>
         </w:rPr>
-        <w:t xml:space="preserve">  </w:t>
-      </w:r>
-      <w:proofErr w:type="gramStart"/>
-      <w:r>
-        <w:rPr>
-          <w:rFonts w:ascii="Calibri" w:hAnsi="Calibri" w:cs="Arial"/>
-          <w:sz w:val="24"/>
-          <w:szCs w:val="24"/>
-          <w:lang w:val="en-US"/>
-        </w:rPr>
-        <w:t>1</w:t>
+        <w:t xml:space="preserve">  1</w:t>
       </w:r>
       <w:r>
         <w:rPr>
@@ -10796,7 +10732,6 @@
         </w:rPr>
         <w:t>PA</w:t>
       </w:r>
-      <w:proofErr w:type="gramEnd"/>
       <w:r>
         <w:rPr>
           <w:rFonts w:ascii="Calibri" w:hAnsi="Calibri" w:cs="Arial"/>
@@ -11081,15 +11016,7 @@
           <w:sz w:val="24"/>
           <w:szCs w:val="24"/>
         </w:rPr>
-        <w:t xml:space="preserve">. Außerdem weht gerade ein günstiger </w:t>
-      </w:r>
-      <w:r>
-        <w:rPr>
-          <w:rFonts w:ascii="Bell MT" w:hAnsi="Bell MT" w:cs="Arial"/>
-          <w:sz w:val="24"/>
-          <w:szCs w:val="24"/>
-        </w:rPr>
-        <w:t>Wind, sodass ihr sofort lossegeln könnt. Diese Gelegenheit lasst ihr euch nicht entgehen und macht euch sofort auf den Weg</w:t>
+        <w:t>. Außerdem weht gerade ein günstiger Wind, sodass ihr sofort lossegeln könnt. Diese Gelegenheit lasst ihr euch nicht entgehen und macht euch sofort auf den Weg</w:t>
       </w:r>
       <w:r>
         <w:rPr>
@@ -11883,7 +11810,6 @@
         </w:rPr>
         <w:t xml:space="preserve"> </w:t>
       </w:r>
-      <w:proofErr w:type="gramStart"/>
       <w:r>
         <w:rPr>
           <w:rFonts w:ascii="Calibri" w:hAnsi="Calibri" w:cs="Arial"/>
@@ -11912,7 +11838,6 @@
         </w:rPr>
         <w:t>18</w:t>
       </w:r>
-      <w:proofErr w:type="gramEnd"/>
       <w:r>
         <w:rPr>
           <w:rFonts w:ascii="Calibri" w:hAnsi="Calibri" w:cs="Arial"/>
@@ -11978,17 +11903,7 @@
           <w:szCs w:val="24"/>
           <w:lang w:val="en-US"/>
         </w:rPr>
-        <w:t xml:space="preserve">  </w:t>
-      </w:r>
-      <w:proofErr w:type="gramStart"/>
-      <w:r>
-        <w:rPr>
-          <w:rFonts w:ascii="Calibri" w:hAnsi="Calibri" w:cs="Arial"/>
-          <w:sz w:val="24"/>
-          <w:szCs w:val="24"/>
-          <w:lang w:val="en-US"/>
-        </w:rPr>
-        <w:t>1</w:t>
+        <w:t xml:space="preserve">  1</w:t>
       </w:r>
       <w:r>
         <w:rPr>
@@ -12027,7 +11942,6 @@
         </w:rPr>
         <w:t>PA</w:t>
       </w:r>
-      <w:proofErr w:type="gramEnd"/>
       <w:r>
         <w:rPr>
           <w:rFonts w:ascii="Calibri" w:hAnsi="Calibri" w:cs="Arial"/>
@@ -12365,12 +12279,12 @@
         <w:tblLook w:val="04A0" w:firstRow="1" w:lastRow="0" w:firstColumn="1" w:lastColumn="0" w:noHBand="0" w:noVBand="1"/>
       </w:tblPr>
       <w:tblGrid>
-        <w:gridCol w:w="1284"/>
+        <w:gridCol w:w="1404"/>
+        <w:gridCol w:w="666"/>
         <w:gridCol w:w="703"/>
-        <w:gridCol w:w="718"/>
-        <w:gridCol w:w="733"/>
-        <w:gridCol w:w="728"/>
-        <w:gridCol w:w="713"/>
+        <w:gridCol w:w="690"/>
+        <w:gridCol w:w="714"/>
+        <w:gridCol w:w="702"/>
       </w:tblGrid>
       <w:tr>
         <w:trPr>
@@ -16831,7 +16745,6 @@
         </w:rPr>
         <w:t xml:space="preserve"> oder ein </w:t>
       </w:r>
-      <w:proofErr w:type="gramStart"/>
       <w:r>
         <w:rPr>
           <w:rFonts w:ascii="Bell MT" w:hAnsi="Bell MT" w:cs="Arial"/>
@@ -16839,17 +16752,7 @@
           <w:sz w:val="24"/>
           <w:szCs w:val="24"/>
         </w:rPr>
-        <w:t>Gezielter</w:t>
-      </w:r>
-      <w:proofErr w:type="gramEnd"/>
-      <w:r>
-        <w:rPr>
-          <w:rFonts w:ascii="Bell MT" w:hAnsi="Bell MT" w:cs="Arial"/>
-          <w:i/>
-          <w:sz w:val="24"/>
-          <w:szCs w:val="24"/>
-        </w:rPr>
-        <w:t xml:space="preserve"> Angriff</w:t>
+        <w:t>Gezielter Angriff</w:t>
       </w:r>
       <w:r>
         <w:rPr>
@@ -17095,7 +16998,6 @@
         </w:rPr>
         <w:t xml:space="preserve"> oder ein </w:t>
       </w:r>
-      <w:proofErr w:type="gramStart"/>
       <w:r>
         <w:rPr>
           <w:rFonts w:ascii="Bell MT" w:hAnsi="Bell MT" w:cs="Arial"/>
@@ -17103,17 +17005,7 @@
           <w:sz w:val="24"/>
           <w:szCs w:val="24"/>
         </w:rPr>
-        <w:t>Gezielter</w:t>
-      </w:r>
-      <w:proofErr w:type="gramEnd"/>
-      <w:r>
-        <w:rPr>
-          <w:rFonts w:ascii="Bell MT" w:hAnsi="Bell MT" w:cs="Arial"/>
-          <w:i/>
-          <w:sz w:val="24"/>
-          <w:szCs w:val="24"/>
-        </w:rPr>
-        <w:t xml:space="preserve"> Angriff</w:t>
+        <w:t>Gezielter Angriff</w:t>
       </w:r>
       <w:r>
         <w:rPr>
@@ -17260,16 +17152,7 @@
           <w:sz w:val="24"/>
           <w:szCs w:val="24"/>
         </w:rPr>
-        <w:t xml:space="preserve">Wohnt alleine im Wald. Wenn die Spieler an seiner Hütte ankommen ist er nicht dort. Mit einer Prob auf Schlösser knacken gelangt man </w:t>
-      </w:r>
-      <w:r>
-        <w:rPr>
-          <w:rFonts w:ascii="Bell MT" w:hAnsi="Bell MT" w:cs="Arial"/>
-          <w:sz w:val="24"/>
-          <w:szCs w:val="24"/>
-        </w:rPr>
-        <w:lastRenderedPageBreak/>
-        <w:t xml:space="preserve">trotzdem ins Haus. Dort kann er getötet werden, indem man einen Topf Suppe, der dort steht vergiftet oder auf ihn wartet. Sollte man warten benötigt es zunächst eine Probe auf </w:t>
+        <w:t xml:space="preserve">Wohnt alleine im Wald. Wenn die Spieler an seiner Hütte ankommen ist er nicht dort. Mit einer Prob auf Schlösser knacken gelangt man trotzdem ins Haus. Dort kann er getötet werden, indem man einen Topf Suppe, der dort steht vergiftet oder auf ihn wartet. Sollte man warten benötigt es zunächst eine Probe auf </w:t>
       </w:r>
       <w:r>
         <w:rPr>
@@ -17367,7 +17250,6 @@
         </w:rPr>
         <w:t xml:space="preserve"> oder ein </w:t>
       </w:r>
-      <w:proofErr w:type="gramStart"/>
       <w:r>
         <w:rPr>
           <w:rFonts w:ascii="Bell MT" w:hAnsi="Bell MT" w:cs="Arial"/>
@@ -17375,17 +17257,7 @@
           <w:sz w:val="24"/>
           <w:szCs w:val="24"/>
         </w:rPr>
-        <w:t>Gezielter</w:t>
-      </w:r>
-      <w:proofErr w:type="gramEnd"/>
-      <w:r>
-        <w:rPr>
-          <w:rFonts w:ascii="Bell MT" w:hAnsi="Bell MT" w:cs="Arial"/>
-          <w:i/>
-          <w:sz w:val="24"/>
-          <w:szCs w:val="24"/>
-        </w:rPr>
-        <w:t xml:space="preserve"> Angriff</w:t>
+        <w:t>Gezielter Angriff</w:t>
       </w:r>
       <w:r>
         <w:rPr>
@@ -17460,7 +17332,16 @@
           <w:sz w:val="24"/>
           <w:szCs w:val="24"/>
         </w:rPr>
-        <w:t xml:space="preserve"> empfängt dich der Duft eines frischen Eintopfs, der über einem Feuer am köcheln ist. </w:t>
+        <w:t xml:space="preserve"> empfängt dich der Duft eines frischen Eintopfs, der über </w:t>
+      </w:r>
+      <w:r>
+        <w:rPr>
+          <w:rFonts w:ascii="Bell MT" w:hAnsi="Bell MT" w:cs="Arial"/>
+          <w:sz w:val="24"/>
+          <w:szCs w:val="24"/>
+        </w:rPr>
+        <w:lastRenderedPageBreak/>
+        <w:t xml:space="preserve">einem Feuer am köcheln ist. </w:t>
       </w:r>
       <w:proofErr w:type="spellStart"/>
       <w:r>
@@ -17650,25 +17531,7 @@
           <w:sz w:val="24"/>
           <w:szCs w:val="24"/>
         </w:rPr>
-        <w:t xml:space="preserve">überall in Kneipen betrieben werden. Die Spieler können ihre Gewinne erhöhen, indem sie ihre Proben erschweren. Gewinne berechnen sich </w:t>
-      </w:r>
-      <w:proofErr w:type="gramStart"/>
-      <w:r>
-        <w:rPr>
-          <w:rFonts w:ascii="Bell MT" w:hAnsi="Bell MT" w:cs="Arial"/>
-          <w:sz w:val="24"/>
-          <w:szCs w:val="24"/>
-        </w:rPr>
-        <w:t>nach folgender</w:t>
-      </w:r>
-      <w:proofErr w:type="gramEnd"/>
-      <w:r>
-        <w:rPr>
-          <w:rFonts w:ascii="Bell MT" w:hAnsi="Bell MT" w:cs="Arial"/>
-          <w:sz w:val="24"/>
-          <w:szCs w:val="24"/>
-        </w:rPr>
-        <w:t xml:space="preserve"> Formel: </w:t>
+        <w:t xml:space="preserve">überall in Kneipen betrieben werden. Die Spieler können ihre Gewinne erhöhen, indem sie ihre Proben erschweren. Gewinne berechnen sich nach folgender Formel: </w:t>
       </w:r>
       <w:r>
         <w:rPr>
@@ -17720,17 +17583,132 @@
         <w:spacing w:after="40"/>
         <w:rPr>
           <w:rFonts w:ascii="Bell MT" w:hAnsi="Bell MT" w:cs="Arial"/>
-          <w:sz w:val="24"/>
-          <w:szCs w:val="24"/>
-        </w:rPr>
-      </w:pPr>
-      <w:r>
-        <w:rPr>
-          <w:rFonts w:ascii="Bell MT" w:hAnsi="Bell MT" w:cs="Arial"/>
           <w:b/>
           <w:sz w:val="24"/>
           <w:szCs w:val="24"/>
         </w:rPr>
+      </w:pPr>
+      <w:r>
+        <w:rPr>
+          <w:rFonts w:ascii="Bell MT" w:hAnsi="Bell MT" w:cs="Arial"/>
+          <w:b/>
+          <w:sz w:val="24"/>
+          <w:szCs w:val="24"/>
+        </w:rPr>
+        <w:t xml:space="preserve">The </w:t>
+      </w:r>
+      <w:proofErr w:type="spellStart"/>
+      <w:r>
+        <w:rPr>
+          <w:rFonts w:ascii="Bell MT" w:hAnsi="Bell MT" w:cs="Arial"/>
+          <w:b/>
+          <w:sz w:val="24"/>
+          <w:szCs w:val="24"/>
+        </w:rPr>
+        <w:t>Legendary</w:t>
+      </w:r>
+      <w:proofErr w:type="spellEnd"/>
+      <w:r>
+        <w:rPr>
+          <w:rFonts w:ascii="Bell MT" w:hAnsi="Bell MT" w:cs="Arial"/>
+          <w:b/>
+          <w:sz w:val="24"/>
+          <w:szCs w:val="24"/>
+        </w:rPr>
+        <w:t>: Jürgen Jürgens</w:t>
+      </w:r>
+    </w:p>
+    <w:p>
+      <w:pPr>
+        <w:spacing w:after="40"/>
+        <w:rPr>
+          <w:rFonts w:ascii="Bell MT" w:hAnsi="Bell MT" w:cs="Arial"/>
+          <w:i/>
+          <w:sz w:val="24"/>
+          <w:szCs w:val="24"/>
+        </w:rPr>
+      </w:pPr>
+      <w:r>
+        <w:rPr>
+          <w:rFonts w:ascii="Bell MT" w:hAnsi="Bell MT" w:cs="Arial"/>
+          <w:i/>
+          <w:sz w:val="24"/>
+          <w:szCs w:val="24"/>
+        </w:rPr>
+        <w:t>Der Name Bleibt so</w:t>
+      </w:r>
+      <w:r>
+        <w:rPr>
+          <w:rFonts w:ascii="Bell MT" w:hAnsi="Bell MT" w:cs="Arial"/>
+          <w:i/>
+          <w:sz w:val="24"/>
+          <w:szCs w:val="24"/>
+        </w:rPr>
+        <w:t>! Er ist eine Legende!</w:t>
+      </w:r>
+    </w:p>
+    <w:p>
+      <w:pPr>
+        <w:spacing w:after="40"/>
+        <w:rPr>
+          <w:rFonts w:ascii="Bell MT" w:hAnsi="Bell MT" w:cs="Arial"/>
+          <w:sz w:val="24"/>
+          <w:szCs w:val="24"/>
+        </w:rPr>
+      </w:pPr>
+      <w:r>
+        <w:rPr>
+          <w:rFonts w:ascii="Bell MT" w:hAnsi="Bell MT" w:cs="Arial"/>
+          <w:sz w:val="24"/>
+          <w:szCs w:val="24"/>
+        </w:rPr>
+        <w:t xml:space="preserve">Jürgen Jürgens ist ein Adliger und Reicher Investor aus </w:t>
+      </w:r>
+      <w:proofErr w:type="spellStart"/>
+      <w:r>
+        <w:rPr>
+          <w:rFonts w:ascii="Bell MT" w:hAnsi="Bell MT" w:cs="Arial"/>
+          <w:sz w:val="24"/>
+          <w:szCs w:val="24"/>
+        </w:rPr>
+        <w:t>Harben</w:t>
+      </w:r>
+      <w:proofErr w:type="spellEnd"/>
+      <w:r>
+        <w:rPr>
+          <w:rFonts w:ascii="Bell MT" w:hAnsi="Bell MT" w:cs="Arial"/>
+          <w:sz w:val="24"/>
+          <w:szCs w:val="24"/>
+        </w:rPr>
+        <w:t>. Er wird den Helden beim Gelingen von Überzeugen (+2) und Überzeugen (+3) Geld für ein Boot und Verpflegung, jedoch nicht für eine Crew zur Verfügung stellen.</w:t>
+      </w:r>
+    </w:p>
+    <w:p>
+      <w:pPr>
+        <w:spacing w:after="40"/>
+        <w:rPr>
+          <w:rFonts w:ascii="Bell MT" w:hAnsi="Bell MT" w:cs="Arial"/>
+          <w:sz w:val="24"/>
+          <w:szCs w:val="24"/>
+        </w:rPr>
+      </w:pPr>
+    </w:p>
+    <w:p>
+      <w:pPr>
+        <w:spacing w:after="40"/>
+        <w:rPr>
+          <w:rFonts w:ascii="Bell MT" w:hAnsi="Bell MT" w:cs="Arial"/>
+          <w:sz w:val="24"/>
+          <w:szCs w:val="24"/>
+        </w:rPr>
+      </w:pPr>
+      <w:r>
+        <w:rPr>
+          <w:rFonts w:ascii="Bell MT" w:hAnsi="Bell MT" w:cs="Arial"/>
+          <w:b/>
+          <w:sz w:val="24"/>
+          <w:szCs w:val="24"/>
+        </w:rPr>
         <w:t>Alter</w:t>
       </w:r>
       <w:r>
@@ -17742,44 +17720,53 @@
         </w:rPr>
         <w:t>native Möglichkeiten können auch von den Spielern vorgeschlagen und dann improvisiert werden</w:t>
       </w:r>
-    </w:p>
-    <w:p>
-      <w:pPr>
-        <w:spacing w:after="40"/>
-        <w:rPr>
-          <w:rFonts w:ascii="Bell MT" w:hAnsi="Bell MT" w:cs="Arial"/>
-          <w:sz w:val="24"/>
-          <w:szCs w:val="24"/>
-        </w:rPr>
-      </w:pPr>
-    </w:p>
-    <w:p>
-      <w:pPr>
-        <w:spacing w:after="40"/>
-        <w:rPr>
-          <w:rFonts w:ascii="Bell MT" w:hAnsi="Bell MT" w:cs="Arial"/>
-          <w:sz w:val="24"/>
-          <w:szCs w:val="24"/>
-        </w:rPr>
-      </w:pPr>
-    </w:p>
-    <w:p>
-      <w:pPr>
-        <w:spacing w:after="40"/>
+      <w:r>
         <w:rPr>
           <w:rFonts w:ascii="Bell MT" w:hAnsi="Bell MT" w:cs="Arial"/>
           <w:b/>
           <w:sz w:val="24"/>
           <w:szCs w:val="24"/>
         </w:rPr>
-      </w:pPr>
-      <w:r>
+        <w:t>, jedoch ist es wichtig, dass die Helden keine Crew auf ihrem Schiff haben.</w:t>
+      </w:r>
+    </w:p>
+    <w:p>
+      <w:pPr>
+        <w:spacing w:after="40"/>
+        <w:rPr>
+          <w:rFonts w:ascii="Bell MT" w:hAnsi="Bell MT" w:cs="Arial"/>
+          <w:sz w:val="24"/>
+          <w:szCs w:val="24"/>
+        </w:rPr>
+      </w:pPr>
+    </w:p>
+    <w:p>
+      <w:pPr>
+        <w:spacing w:after="40"/>
+        <w:rPr>
+          <w:rFonts w:ascii="Bell MT" w:hAnsi="Bell MT" w:cs="Arial"/>
+          <w:sz w:val="24"/>
+          <w:szCs w:val="24"/>
+        </w:rPr>
+      </w:pPr>
+    </w:p>
+    <w:p>
+      <w:pPr>
+        <w:spacing w:after="40"/>
         <w:rPr>
           <w:rFonts w:ascii="Bell MT" w:hAnsi="Bell MT" w:cs="Arial"/>
           <w:b/>
           <w:sz w:val="24"/>
           <w:szCs w:val="24"/>
         </w:rPr>
+      </w:pPr>
+      <w:r>
+        <w:rPr>
+          <w:rFonts w:ascii="Bell MT" w:hAnsi="Bell MT" w:cs="Arial"/>
+          <w:b/>
+          <w:sz w:val="24"/>
+          <w:szCs w:val="24"/>
+        </w:rPr>
         <w:t>Ein Schiff</w:t>
       </w:r>
       <w:r>
@@ -17948,7 +17935,15 @@
           <w:sz w:val="24"/>
           <w:szCs w:val="24"/>
         </w:rPr>
-        <w:t xml:space="preserve">die Helden fest, dass auf dem Schiff nachts </w:t>
+        <w:t xml:space="preserve">die </w:t>
+      </w:r>
+      <w:r>
+        <w:rPr>
+          <w:rFonts w:ascii="Bell MT" w:hAnsi="Bell MT" w:cs="Arial"/>
+          <w:sz w:val="24"/>
+          <w:szCs w:val="24"/>
+        </w:rPr>
+        <w:t xml:space="preserve">Helden fest, dass auf dem Schiff nachts </w:t>
       </w:r>
       <w:r>
         <w:rPr>
@@ -17990,15 +17985,7 @@
           <w:sz w:val="24"/>
           <w:szCs w:val="24"/>
         </w:rPr>
-        <w:t xml:space="preserve">Bei Nacht werden jedoch auch Hafenwachen unterwegs sein. Diese gilt es entweder unauffällig aus zu schalten oder zu umgehen, da sie sonst </w:t>
-      </w:r>
-      <w:r>
-        <w:rPr>
-          <w:rFonts w:ascii="Bell MT" w:hAnsi="Bell MT" w:cs="Arial"/>
-          <w:sz w:val="24"/>
-          <w:szCs w:val="24"/>
-        </w:rPr>
-        <w:t xml:space="preserve">Alarm schlagen werden und so noch mehr Wachen angreifen. </w:t>
+        <w:t xml:space="preserve">Bei Nacht werden jedoch auch Hafenwachen unterwegs sein. Diese gilt es entweder unauffällig aus zu schalten oder zu umgehen, da sie sonst Alarm schlagen werden und so noch mehr Wachen angreifen. </w:t>
       </w:r>
       <w:r>
         <w:rPr>
@@ -18049,25 +18036,7 @@
           <w:sz w:val="24"/>
           <w:szCs w:val="24"/>
         </w:rPr>
-        <w:t xml:space="preserve">Außerdem müssen die Helden </w:t>
-      </w:r>
-      <w:proofErr w:type="gramStart"/>
-      <w:r>
-        <w:rPr>
-          <w:rFonts w:ascii="Bell MT" w:hAnsi="Bell MT" w:cs="Arial"/>
-          <w:sz w:val="24"/>
-          <w:szCs w:val="24"/>
-        </w:rPr>
-        <w:t>immer</w:t>
-      </w:r>
-      <w:proofErr w:type="gramEnd"/>
-      <w:r>
-        <w:rPr>
-          <w:rFonts w:ascii="Bell MT" w:hAnsi="Bell MT" w:cs="Arial"/>
-          <w:sz w:val="24"/>
-          <w:szCs w:val="24"/>
-        </w:rPr>
-        <w:t xml:space="preserve"> wenn die Wachen vorbei kommen eine Probe auf </w:t>
+        <w:t xml:space="preserve">Außerdem müssen die Helden immer wenn die Wachen vorbei kommen eine Probe auf </w:t>
       </w:r>
       <w:r>
         <w:rPr>
@@ -18211,7 +18180,6 @@
         </w:rPr>
         <w:t xml:space="preserve">  </w:t>
       </w:r>
-      <w:proofErr w:type="gramStart"/>
       <w:r>
         <w:rPr>
           <w:rFonts w:ascii="Calibri" w:hAnsi="Calibri" w:cs="Arial"/>
@@ -18240,7 +18208,6 @@
         </w:rPr>
         <w:t>20</w:t>
       </w:r>
-      <w:proofErr w:type="gramEnd"/>
       <w:r>
         <w:rPr>
           <w:rFonts w:ascii="Calibri" w:hAnsi="Calibri" w:cs="Arial"/>
@@ -18308,7 +18275,6 @@
         </w:rPr>
         <w:t xml:space="preserve">  </w:t>
       </w:r>
-      <w:proofErr w:type="gramStart"/>
       <w:r>
         <w:rPr>
           <w:rFonts w:ascii="Calibri" w:hAnsi="Calibri" w:cs="Arial"/>
@@ -18346,7 +18312,6 @@
         </w:rPr>
         <w:t>PA</w:t>
       </w:r>
-      <w:proofErr w:type="gramEnd"/>
       <w:r>
         <w:rPr>
           <w:rFonts w:ascii="Calibri" w:hAnsi="Calibri" w:cs="Arial"/>
@@ -18740,6 +18705,7 @@
           <w:sz w:val="24"/>
           <w:szCs w:val="24"/>
         </w:rPr>
+        <w:lastRenderedPageBreak/>
         <w:t>Gebundene</w:t>
       </w:r>
       <w:r>
@@ -18829,16 +18795,7 @@
           <w:sz w:val="24"/>
           <w:szCs w:val="24"/>
         </w:rPr>
-        <w:t xml:space="preserve">Im Kampf werden die Helden von 14 Piraten angegriffen. Nun erfordert es Taktik oder im </w:t>
-      </w:r>
-      <w:r>
-        <w:rPr>
-          <w:rFonts w:ascii="Bell MT" w:hAnsi="Bell MT" w:cs="Arial"/>
-          <w:sz w:val="24"/>
-          <w:szCs w:val="24"/>
-        </w:rPr>
-        <w:lastRenderedPageBreak/>
-        <w:t>Falle einer Niederlage den gebundenen Dämon um den Kampf zu überleben.</w:t>
+        <w:t>Im Kampf werden die Helden von 14 Piraten angegriffen. Nun erfordert es Taktik oder im Falle einer Niederlage den gebundenen Dämon um den Kampf zu überleben.</w:t>
       </w:r>
       <w:r>
         <w:rPr>
@@ -18984,7 +18941,6 @@
         </w:rPr>
         <w:t xml:space="preserve">   </w:t>
       </w:r>
-      <w:proofErr w:type="gramStart"/>
       <w:r>
         <w:rPr>
           <w:rFonts w:ascii="Calibri" w:hAnsi="Calibri" w:cs="Arial"/>
@@ -19002,17 +18958,7 @@
           <w:szCs w:val="24"/>
           <w:lang w:val="en-US"/>
         </w:rPr>
-        <w:t xml:space="preserve">  20</w:t>
-      </w:r>
-      <w:proofErr w:type="gramEnd"/>
-      <w:r>
-        <w:rPr>
-          <w:rFonts w:ascii="Calibri" w:hAnsi="Calibri" w:cs="Arial"/>
-          <w:sz w:val="24"/>
-          <w:szCs w:val="24"/>
-          <w:lang w:val="en-US"/>
-        </w:rPr>
-        <w:t xml:space="preserve">  </w:t>
+        <w:t xml:space="preserve">  20  </w:t>
       </w:r>
       <w:r>
         <w:rPr>
@@ -19127,7 +19073,6 @@
         </w:rPr>
         <w:t xml:space="preserve">   </w:t>
       </w:r>
-      <w:proofErr w:type="gramStart"/>
       <w:r>
         <w:rPr>
           <w:rFonts w:ascii="Calibri" w:hAnsi="Calibri" w:cs="Arial"/>
@@ -19156,7 +19101,6 @@
         </w:rPr>
         <w:t>TP</w:t>
       </w:r>
-      <w:proofErr w:type="gramEnd"/>
       <w:r>
         <w:rPr>
           <w:rFonts w:ascii="Calibri" w:hAnsi="Calibri" w:cs="Arial"/>
@@ -19354,7 +19298,6 @@
         </w:rPr>
         <w:t xml:space="preserve">. Außerdem kann hier der </w:t>
       </w:r>
-      <w:proofErr w:type="gramStart"/>
       <w:r>
         <w:rPr>
           <w:rFonts w:ascii="Bell MT" w:hAnsi="Bell MT" w:cs="Arial"/>
@@ -19362,17 +19305,7 @@
           <w:sz w:val="24"/>
           <w:szCs w:val="24"/>
         </w:rPr>
-        <w:t>Zweite</w:t>
-      </w:r>
-      <w:proofErr w:type="gramEnd"/>
-      <w:r>
-        <w:rPr>
-          <w:rFonts w:ascii="Bell MT" w:hAnsi="Bell MT" w:cs="Arial"/>
-          <w:i/>
-          <w:sz w:val="24"/>
-          <w:szCs w:val="24"/>
-        </w:rPr>
-        <w:t xml:space="preserve"> Teil der Seele des Schatten</w:t>
+        <w:t>Zweite Teil der Seele des Schatten</w:t>
       </w:r>
       <w:r>
         <w:rPr>
@@ -19969,25 +19902,7 @@
           <w:sz w:val="24"/>
           <w:szCs w:val="24"/>
         </w:rPr>
-        <w:t xml:space="preserve">Als ihr den schwarzen Kristall in die Nähe der scheibe bewegt, beginnt dieser, scheinbar magnetisch, in deren Mitte gezogen zu werden. Als er dort ankommt passiert noch etwas: Die Scheibe spaltet sich in </w:t>
-      </w:r>
-      <w:proofErr w:type="gramStart"/>
-      <w:r>
-        <w:rPr>
-          <w:rFonts w:ascii="Bell MT" w:hAnsi="Bell MT" w:cs="Arial"/>
-          <w:sz w:val="24"/>
-          <w:szCs w:val="24"/>
-        </w:rPr>
-        <w:t>Ringe auf</w:t>
-      </w:r>
-      <w:proofErr w:type="gramEnd"/>
-      <w:r>
-        <w:rPr>
-          <w:rFonts w:ascii="Bell MT" w:hAnsi="Bell MT" w:cs="Arial"/>
-          <w:sz w:val="24"/>
-          <w:szCs w:val="24"/>
-        </w:rPr>
-        <w:t xml:space="preserve"> die beginnen um den Kristall zu rotieren</w:t>
+        <w:t>Als ihr den schwarzen Kristall in die Nähe der scheibe bewegt, beginnt dieser, scheinbar magnetisch, in deren Mitte gezogen zu werden. Als er dort ankommt passiert noch etwas: Die Scheibe spaltet sich in Ringe auf die beginnen um den Kristall zu rotieren</w:t>
       </w:r>
       <w:r>
         <w:rPr>
@@ -20253,6 +20168,7 @@
           <w:sz w:val="24"/>
           <w:szCs w:val="24"/>
         </w:rPr>
+        <w:lastRenderedPageBreak/>
         <w:t>Tränke des Alchimisten</w:t>
       </w:r>
     </w:p>
@@ -20489,7 +20405,6 @@
           <w:sz w:val="24"/>
           <w:szCs w:val="24"/>
         </w:rPr>
-        <w:lastRenderedPageBreak/>
         <w:t>W20 LeP Sofortheilung, bei 1 Komplettheilung</w:t>
       </w:r>
     </w:p>
@@ -23728,7 +23643,7 @@
 </file>
 
 <file path=customXml/itemProps1.xml><?xml version="1.0" encoding="utf-8"?>
-<ds:datastoreItem xmlns:ds="http://schemas.openxmlformats.org/officeDocument/2006/customXml" ds:itemID="{01EA0DFD-5302-4738-BCCC-BE09AB0DADDF}">
+<ds:datastoreItem xmlns:ds="http://schemas.openxmlformats.org/officeDocument/2006/customXml" ds:itemID="{EA30B3D3-7E97-4D98-B024-50451197E5FA}">
   <ds:schemaRefs>
     <ds:schemaRef ds:uri="http://schemas.openxmlformats.org/officeDocument/2006/bibliography"/>
   </ds:schemaRefs>

</xml_diff>